<commit_message>
some files entered in gitignore
</commit_message>
<xml_diff>
--- a/project_docs.docx
+++ b/project_docs.docx
@@ -334,17 +334,7 @@
           <w:szCs w:val="24"/>
           <w:u w:val="none"/>
         </w:rPr>
-        <w:t>p</w:t>
-      </w:r>
-      <w:r>
-        <w:rPr>
-          <w:b/>
-          <w:bCs/>
-          <w:sz w:val="24"/>
-          <w:szCs w:val="24"/>
-          <w:u w:val="none"/>
-        </w:rPr>
-        <w:t>ublic</w:t>
+        <w:t>public</w:t>
       </w:r>
     </w:p>
     <w:p>
@@ -989,22 +979,2957 @@
       <w:pPr>
         <w:pStyle w:val="PreformattedText"/>
         <w:rPr>
-          <w:b w:val="false"/>
-          <w:bCs w:val="false"/>
-          <w:sz w:val="20"/>
-          <w:szCs w:val="20"/>
-          <w:u w:val="none"/>
-        </w:rPr>
-      </w:pPr>
-      <w:r>
-        <w:rPr>
-          <w:b w:val="false"/>
-          <w:bCs w:val="false"/>
-          <w:sz w:val="20"/>
-          <w:szCs w:val="20"/>
-          <w:u w:val="none"/>
-        </w:rPr>
-        <w:tab/>
+          <w:b/>
+          <w:bCs/>
+          <w:sz w:val="24"/>
+          <w:szCs w:val="24"/>
+          <w:u w:val="none"/>
+        </w:rPr>
+      </w:pPr>
+      <w:r>
+        <w:rPr>
+          <w:b/>
+          <w:bCs/>
+          <w:sz w:val="24"/>
+          <w:szCs w:val="24"/>
+          <w:u w:val="none"/>
+        </w:rPr>
+      </w:r>
+    </w:p>
+    <w:p>
+      <w:pPr>
+        <w:pStyle w:val="PreformattedText"/>
+        <w:rPr>
+          <w:b/>
+          <w:bCs/>
+          <w:sz w:val="24"/>
+          <w:szCs w:val="24"/>
+          <w:u w:val="none"/>
+        </w:rPr>
+      </w:pPr>
+      <w:r>
+        <w:rPr>
+          <w:b/>
+          <w:bCs/>
+          <w:sz w:val="24"/>
+          <w:szCs w:val="24"/>
+          <w:u w:val="none"/>
+        </w:rPr>
+      </w:r>
+    </w:p>
+    <w:p>
+      <w:pPr>
+        <w:pStyle w:val="PreformattedText"/>
+        <w:rPr>
+          <w:b/>
+          <w:bCs/>
+          <w:sz w:val="24"/>
+          <w:szCs w:val="24"/>
+          <w:u w:val="none"/>
+        </w:rPr>
+      </w:pPr>
+      <w:r>
+        <w:rPr>
+          <w:b/>
+          <w:bCs/>
+          <w:sz w:val="24"/>
+          <w:szCs w:val="24"/>
+          <w:u w:val="none"/>
+        </w:rPr>
+        <w:t xml:space="preserve">APIs Docs : </w:t>
+      </w:r>
+    </w:p>
+    <w:p>
+      <w:pPr>
+        <w:pStyle w:val="PreformattedText"/>
+        <w:rPr>
+          <w:b/>
+          <w:bCs/>
+          <w:sz w:val="24"/>
+          <w:szCs w:val="24"/>
+          <w:u w:val="none"/>
+        </w:rPr>
+      </w:pPr>
+      <w:r>
+        <w:rPr>
+          <w:b/>
+          <w:bCs/>
+          <w:sz w:val="24"/>
+          <w:szCs w:val="24"/>
+          <w:u w:val="none"/>
+        </w:rPr>
+      </w:r>
+    </w:p>
+    <w:p>
+      <w:pPr>
+        <w:pStyle w:val="PreformattedText"/>
+        <w:rPr>
+          <w:b w:val="false"/>
+          <w:bCs w:val="false"/>
+          <w:sz w:val="20"/>
+          <w:szCs w:val="20"/>
+          <w:u w:val="none"/>
+        </w:rPr>
+      </w:pPr>
+      <w:r>
+        <w:rPr>
+          <w:b w:val="false"/>
+          <w:bCs w:val="false"/>
+          <w:sz w:val="20"/>
+          <w:szCs w:val="20"/>
+          <w:u w:val="none"/>
+        </w:rPr>
+        <w:t>Mongo APIs :</w:t>
+      </w:r>
+    </w:p>
+    <w:p>
+      <w:pPr>
+        <w:pStyle w:val="PreformattedText"/>
+        <w:rPr>
+          <w:b w:val="false"/>
+          <w:bCs w:val="false"/>
+          <w:sz w:val="20"/>
+          <w:szCs w:val="20"/>
+          <w:u w:val="none"/>
+        </w:rPr>
+      </w:pPr>
+      <w:r>
+        <w:rPr>
+          <w:b w:val="false"/>
+          <w:bCs w:val="false"/>
+          <w:sz w:val="20"/>
+          <w:szCs w:val="20"/>
+          <w:u w:val="none"/>
+        </w:rPr>
+      </w:r>
+    </w:p>
+    <w:p>
+      <w:pPr>
+        <w:pStyle w:val="PreformattedText"/>
+        <w:rPr>
+          <w:b w:val="false"/>
+          <w:bCs w:val="false"/>
+          <w:sz w:val="20"/>
+          <w:szCs w:val="20"/>
+          <w:u w:val="none"/>
+        </w:rPr>
+      </w:pPr>
+      <w:r>
+        <w:rPr>
+          <w:b w:val="false"/>
+          <w:bCs w:val="false"/>
+          <w:sz w:val="20"/>
+          <w:szCs w:val="20"/>
+          <w:u w:val="none"/>
+        </w:rPr>
+        <w:t xml:space="preserve"> </w:t>
+      </w:r>
+      <w:r>
+        <w:rPr>
+          <w:b w:val="false"/>
+          <w:bCs w:val="false"/>
+          <w:sz w:val="20"/>
+          <w:szCs w:val="20"/>
+          <w:u w:val="none"/>
+        </w:rPr>
+        <w:t>/mongo/login --&gt; POST --&gt; {username: '', password: ''}</w:t>
+      </w:r>
+    </w:p>
+    <w:p>
+      <w:pPr>
+        <w:pStyle w:val="PreformattedText"/>
+        <w:rPr>
+          <w:b w:val="false"/>
+          <w:bCs w:val="false"/>
+          <w:sz w:val="20"/>
+          <w:szCs w:val="20"/>
+          <w:u w:val="none"/>
+        </w:rPr>
+      </w:pPr>
+      <w:r>
+        <w:rPr>
+          <w:b w:val="false"/>
+          <w:bCs w:val="false"/>
+          <w:sz w:val="20"/>
+          <w:szCs w:val="20"/>
+          <w:u w:val="none"/>
+        </w:rPr>
+        <w:t xml:space="preserve"> </w:t>
+      </w:r>
+      <w:r>
+        <w:rPr>
+          <w:b w:val="false"/>
+          <w:bCs w:val="false"/>
+          <w:sz w:val="20"/>
+          <w:szCs w:val="20"/>
+          <w:u w:val="none"/>
+        </w:rPr>
+        <w:t xml:space="preserve">/mongo/register --&gt; POST --&gt; {firstName: '', lastName: '', username: '', </w:t>
+        <w:tab/>
+        <w:tab/>
+        <w:tab/>
+        <w:tab/>
+        <w:tab/>
+        <w:tab/>
+        <w:tab/>
+        <w:tab/>
+        <w:tab/>
+        <w:tab/>
+        <w:tab/>
+        <w:tab/>
+        <w:t>password: ''}</w:t>
+      </w:r>
+    </w:p>
+    <w:p>
+      <w:pPr>
+        <w:pStyle w:val="PreformattedText"/>
+        <w:rPr>
+          <w:b w:val="false"/>
+          <w:bCs w:val="false"/>
+          <w:sz w:val="20"/>
+          <w:szCs w:val="20"/>
+          <w:u w:val="none"/>
+        </w:rPr>
+      </w:pPr>
+      <w:r>
+        <w:rPr>
+          <w:b w:val="false"/>
+          <w:bCs w:val="false"/>
+          <w:sz w:val="20"/>
+          <w:szCs w:val="20"/>
+          <w:u w:val="none"/>
+        </w:rPr>
+        <w:t xml:space="preserve"> </w:t>
+      </w:r>
+      <w:r>
+        <w:rPr>
+          <w:b w:val="false"/>
+          <w:bCs w:val="false"/>
+          <w:sz w:val="20"/>
+          <w:szCs w:val="20"/>
+          <w:u w:val="none"/>
+        </w:rPr>
+        <w:t>/mongo/userList --&gt; POST --&gt; {}</w:t>
+      </w:r>
+    </w:p>
+    <w:p>
+      <w:pPr>
+        <w:pStyle w:val="PreformattedText"/>
+        <w:rPr>
+          <w:b w:val="false"/>
+          <w:bCs w:val="false"/>
+          <w:sz w:val="20"/>
+          <w:szCs w:val="20"/>
+          <w:u w:val="none"/>
+        </w:rPr>
+      </w:pPr>
+      <w:r>
+        <w:rPr>
+          <w:b w:val="false"/>
+          <w:bCs w:val="false"/>
+          <w:sz w:val="20"/>
+          <w:szCs w:val="20"/>
+          <w:u w:val="none"/>
+        </w:rPr>
+        <w:t xml:space="preserve"> </w:t>
+      </w:r>
+      <w:r>
+        <w:rPr>
+          <w:b w:val="false"/>
+          <w:bCs w:val="false"/>
+          <w:sz w:val="20"/>
+          <w:szCs w:val="20"/>
+          <w:u w:val="none"/>
+        </w:rPr>
+        <w:t>/mongo/updateUser --&gt; POST --&gt; {oldPassword: '', newPassword: ''}</w:t>
+      </w:r>
+    </w:p>
+    <w:p>
+      <w:pPr>
+        <w:pStyle w:val="PreformattedText"/>
+        <w:rPr>
+          <w:b w:val="false"/>
+          <w:bCs w:val="false"/>
+          <w:sz w:val="20"/>
+          <w:szCs w:val="20"/>
+          <w:u w:val="none"/>
+        </w:rPr>
+      </w:pPr>
+      <w:r>
+        <w:rPr>
+          <w:b w:val="false"/>
+          <w:bCs w:val="false"/>
+          <w:sz w:val="20"/>
+          <w:szCs w:val="20"/>
+          <w:u w:val="none"/>
+        </w:rPr>
+        <w:t xml:space="preserve"> </w:t>
+      </w:r>
+      <w:r>
+        <w:rPr>
+          <w:b w:val="false"/>
+          <w:bCs w:val="false"/>
+          <w:sz w:val="20"/>
+          <w:szCs w:val="20"/>
+          <w:u w:val="none"/>
+        </w:rPr>
+        <w:t>/mongo/removeUser --&gt; POST --&gt; {username: ''}</w:t>
+      </w:r>
+    </w:p>
+    <w:p>
+      <w:pPr>
+        <w:pStyle w:val="PreformattedText"/>
+        <w:rPr>
+          <w:b w:val="false"/>
+          <w:bCs w:val="false"/>
+          <w:sz w:val="20"/>
+          <w:szCs w:val="20"/>
+          <w:u w:val="none"/>
+        </w:rPr>
+      </w:pPr>
+      <w:r>
+        <w:rPr>
+          <w:b w:val="false"/>
+          <w:bCs w:val="false"/>
+          <w:sz w:val="20"/>
+          <w:szCs w:val="20"/>
+          <w:u w:val="none"/>
+        </w:rPr>
+      </w:r>
+    </w:p>
+    <w:p>
+      <w:pPr>
+        <w:pStyle w:val="PreformattedText"/>
+        <w:rPr>
+          <w:b w:val="false"/>
+          <w:bCs w:val="false"/>
+          <w:sz w:val="20"/>
+          <w:szCs w:val="20"/>
+          <w:u w:val="none"/>
+        </w:rPr>
+      </w:pPr>
+      <w:r>
+        <w:rPr>
+          <w:b w:val="false"/>
+          <w:bCs w:val="false"/>
+          <w:sz w:val="20"/>
+          <w:szCs w:val="20"/>
+          <w:u w:val="none"/>
+        </w:rPr>
+        <w:t xml:space="preserve">Mysql APIs: </w:t>
+      </w:r>
+    </w:p>
+    <w:p>
+      <w:pPr>
+        <w:pStyle w:val="PreformattedText"/>
+        <w:rPr>
+          <w:b w:val="false"/>
+          <w:bCs w:val="false"/>
+          <w:sz w:val="20"/>
+          <w:szCs w:val="20"/>
+          <w:u w:val="none"/>
+        </w:rPr>
+      </w:pPr>
+      <w:r>
+        <w:rPr>
+          <w:b w:val="false"/>
+          <w:bCs w:val="false"/>
+          <w:sz w:val="20"/>
+          <w:szCs w:val="20"/>
+          <w:u w:val="none"/>
+        </w:rPr>
+        <w:t xml:space="preserve"> </w:t>
+      </w:r>
+      <w:r>
+        <w:rPr>
+          <w:b w:val="false"/>
+          <w:bCs w:val="false"/>
+          <w:sz w:val="20"/>
+          <w:szCs w:val="20"/>
+          <w:u w:val="none"/>
+        </w:rPr>
+        <w:t>/mysql/login --&gt; POST --&gt; {username: '', password: ''}</w:t>
+      </w:r>
+    </w:p>
+    <w:p>
+      <w:pPr>
+        <w:pStyle w:val="PreformattedText"/>
+        <w:rPr>
+          <w:b w:val="false"/>
+          <w:bCs w:val="false"/>
+          <w:sz w:val="20"/>
+          <w:szCs w:val="20"/>
+          <w:u w:val="none"/>
+        </w:rPr>
+      </w:pPr>
+      <w:r>
+        <w:rPr>
+          <w:b w:val="false"/>
+          <w:bCs w:val="false"/>
+          <w:sz w:val="20"/>
+          <w:szCs w:val="20"/>
+          <w:u w:val="none"/>
+        </w:rPr>
+        <w:t xml:space="preserve"> </w:t>
+      </w:r>
+      <w:r>
+        <w:rPr>
+          <w:b w:val="false"/>
+          <w:bCs w:val="false"/>
+          <w:sz w:val="20"/>
+          <w:szCs w:val="20"/>
+          <w:u w:val="none"/>
+        </w:rPr>
+        <w:t xml:space="preserve">/mysql/register --&gt; POST --&gt; {firstName: '', lastName: '', username: '', </w:t>
+        <w:tab/>
+        <w:tab/>
+        <w:tab/>
+        <w:tab/>
+        <w:tab/>
+        <w:tab/>
+        <w:tab/>
+        <w:tab/>
+        <w:tab/>
+        <w:tab/>
+        <w:tab/>
+        <w:tab/>
+        <w:t>password: ''}</w:t>
+      </w:r>
+    </w:p>
+    <w:p>
+      <w:pPr>
+        <w:pStyle w:val="PreformattedText"/>
+        <w:rPr>
+          <w:b w:val="false"/>
+          <w:bCs w:val="false"/>
+          <w:sz w:val="20"/>
+          <w:szCs w:val="20"/>
+          <w:u w:val="none"/>
+        </w:rPr>
+      </w:pPr>
+      <w:r>
+        <w:rPr>
+          <w:b w:val="false"/>
+          <w:bCs w:val="false"/>
+          <w:sz w:val="20"/>
+          <w:szCs w:val="20"/>
+          <w:u w:val="none"/>
+        </w:rPr>
+        <w:t xml:space="preserve"> </w:t>
+      </w:r>
+      <w:r>
+        <w:rPr>
+          <w:b w:val="false"/>
+          <w:bCs w:val="false"/>
+          <w:sz w:val="20"/>
+          <w:szCs w:val="20"/>
+          <w:u w:val="none"/>
+        </w:rPr>
+        <w:t>/mysql/userList --&gt; POST --&gt; {}</w:t>
+      </w:r>
+    </w:p>
+    <w:p>
+      <w:pPr>
+        <w:pStyle w:val="PreformattedText"/>
+        <w:rPr>
+          <w:b w:val="false"/>
+          <w:bCs w:val="false"/>
+          <w:sz w:val="20"/>
+          <w:szCs w:val="20"/>
+          <w:u w:val="none"/>
+        </w:rPr>
+      </w:pPr>
+      <w:r>
+        <w:rPr>
+          <w:b w:val="false"/>
+          <w:bCs w:val="false"/>
+          <w:sz w:val="20"/>
+          <w:szCs w:val="20"/>
+          <w:u w:val="none"/>
+        </w:rPr>
+        <w:t xml:space="preserve"> </w:t>
+      </w:r>
+      <w:r>
+        <w:rPr>
+          <w:b w:val="false"/>
+          <w:bCs w:val="false"/>
+          <w:sz w:val="20"/>
+          <w:szCs w:val="20"/>
+          <w:u w:val="none"/>
+        </w:rPr>
+        <w:t>/mysql/updateUser --&gt; POST --&gt; {oldPassword: '', newPassword: ''}</w:t>
+      </w:r>
+    </w:p>
+    <w:p>
+      <w:pPr>
+        <w:pStyle w:val="PreformattedText"/>
+        <w:rPr>
+          <w:b w:val="false"/>
+          <w:bCs w:val="false"/>
+          <w:sz w:val="20"/>
+          <w:szCs w:val="20"/>
+          <w:u w:val="none"/>
+        </w:rPr>
+      </w:pPr>
+      <w:r>
+        <w:rPr>
+          <w:b w:val="false"/>
+          <w:bCs w:val="false"/>
+          <w:sz w:val="20"/>
+          <w:szCs w:val="20"/>
+          <w:u w:val="none"/>
+        </w:rPr>
+        <w:t xml:space="preserve"> </w:t>
+      </w:r>
+      <w:r>
+        <w:rPr>
+          <w:b w:val="false"/>
+          <w:bCs w:val="false"/>
+          <w:sz w:val="20"/>
+          <w:szCs w:val="20"/>
+          <w:u w:val="none"/>
+        </w:rPr>
+        <w:t>/mysql/removeUser --&gt; POST --&gt; {username: ''}</w:t>
+      </w:r>
+    </w:p>
+    <w:p>
+      <w:pPr>
+        <w:pStyle w:val="PreformattedText"/>
+        <w:rPr>
+          <w:b w:val="false"/>
+          <w:bCs w:val="false"/>
+          <w:sz w:val="20"/>
+          <w:szCs w:val="20"/>
+          <w:u w:val="none"/>
+        </w:rPr>
+      </w:pPr>
+      <w:r>
+        <w:rPr>
+          <w:b w:val="false"/>
+          <w:bCs w:val="false"/>
+          <w:sz w:val="20"/>
+          <w:szCs w:val="20"/>
+          <w:u w:val="none"/>
+        </w:rPr>
+        <w:t xml:space="preserve"> </w:t>
+      </w:r>
+    </w:p>
+    <w:p>
+      <w:pPr>
+        <w:pStyle w:val="PreformattedText"/>
+        <w:rPr>
+          <w:b w:val="false"/>
+          <w:bCs w:val="false"/>
+          <w:sz w:val="20"/>
+          <w:szCs w:val="20"/>
+          <w:u w:val="none"/>
+        </w:rPr>
+      </w:pPr>
+      <w:r>
+        <w:rPr>
+          <w:b w:val="false"/>
+          <w:bCs w:val="false"/>
+          <w:sz w:val="20"/>
+          <w:szCs w:val="20"/>
+          <w:u w:val="none"/>
+        </w:rPr>
+        <w:t xml:space="preserve">Mysql Stored Procedure APIs : </w:t>
+      </w:r>
+    </w:p>
+    <w:p>
+      <w:pPr>
+        <w:pStyle w:val="PreformattedText"/>
+        <w:rPr>
+          <w:b w:val="false"/>
+          <w:bCs w:val="false"/>
+          <w:sz w:val="20"/>
+          <w:szCs w:val="20"/>
+          <w:u w:val="none"/>
+        </w:rPr>
+      </w:pPr>
+      <w:r>
+        <w:rPr>
+          <w:b w:val="false"/>
+          <w:bCs w:val="false"/>
+          <w:sz w:val="20"/>
+          <w:szCs w:val="20"/>
+          <w:u w:val="none"/>
+        </w:rPr>
+        <w:t xml:space="preserve"> </w:t>
+      </w:r>
+      <w:r>
+        <w:rPr>
+          <w:b w:val="false"/>
+          <w:bCs w:val="false"/>
+          <w:sz w:val="20"/>
+          <w:szCs w:val="20"/>
+          <w:u w:val="none"/>
+        </w:rPr>
+        <w:t>/sp/mysql/loginWithSP --&gt; GET --&gt; login screen</w:t>
+      </w:r>
+    </w:p>
+    <w:p>
+      <w:pPr>
+        <w:pStyle w:val="PreformattedText"/>
+        <w:rPr>
+          <w:b w:val="false"/>
+          <w:bCs w:val="false"/>
+          <w:sz w:val="20"/>
+          <w:szCs w:val="20"/>
+          <w:u w:val="none"/>
+        </w:rPr>
+      </w:pPr>
+      <w:r>
+        <w:rPr>
+          <w:b w:val="false"/>
+          <w:bCs w:val="false"/>
+          <w:sz w:val="20"/>
+          <w:szCs w:val="20"/>
+          <w:u w:val="none"/>
+        </w:rPr>
+        <w:t xml:space="preserve"> </w:t>
+      </w:r>
+      <w:r>
+        <w:rPr>
+          <w:b w:val="false"/>
+          <w:bCs w:val="false"/>
+          <w:sz w:val="20"/>
+          <w:szCs w:val="20"/>
+          <w:u w:val="none"/>
+        </w:rPr>
+        <w:t>/sp/mysql/createUserWithSP --&gt; GET regisration screen</w:t>
+      </w:r>
+    </w:p>
+    <w:p>
+      <w:pPr>
+        <w:pStyle w:val="PreformattedText"/>
+        <w:rPr>
+          <w:b w:val="false"/>
+          <w:bCs w:val="false"/>
+          <w:sz w:val="20"/>
+          <w:szCs w:val="20"/>
+          <w:u w:val="none"/>
+        </w:rPr>
+      </w:pPr>
+      <w:r>
+        <w:rPr>
+          <w:b w:val="false"/>
+          <w:bCs w:val="false"/>
+          <w:sz w:val="20"/>
+          <w:szCs w:val="20"/>
+          <w:u w:val="none"/>
+        </w:rPr>
+        <w:t xml:space="preserve"> </w:t>
+      </w:r>
+      <w:r>
+        <w:rPr>
+          <w:b w:val="false"/>
+          <w:bCs w:val="false"/>
+          <w:sz w:val="20"/>
+          <w:szCs w:val="20"/>
+          <w:u w:val="none"/>
+        </w:rPr>
+        <w:t>/sp/mysql/allUserWithFilter --&gt; GET users list screen</w:t>
+      </w:r>
+    </w:p>
+    <w:p>
+      <w:pPr>
+        <w:pStyle w:val="PreformattedText"/>
+        <w:rPr/>
+      </w:pPr>
+      <w:r>
+        <w:rPr/>
+      </w:r>
+    </w:p>
+    <w:p>
+      <w:pPr>
+        <w:pStyle w:val="PreformattedText"/>
+        <w:rPr>
+          <w:b w:val="false"/>
+          <w:bCs w:val="false"/>
+          <w:sz w:val="20"/>
+          <w:szCs w:val="20"/>
+          <w:u w:val="none"/>
+        </w:rPr>
+      </w:pPr>
+      <w:r>
+        <w:rPr>
+          <w:b w:val="false"/>
+          <w:bCs w:val="false"/>
+          <w:sz w:val="20"/>
+          <w:szCs w:val="20"/>
+          <w:u w:val="none"/>
+        </w:rPr>
+        <w:t xml:space="preserve">Mongo Stored Procedure APIs : </w:t>
+      </w:r>
+    </w:p>
+    <w:p>
+      <w:pPr>
+        <w:pStyle w:val="PreformattedText"/>
+        <w:rPr>
+          <w:b w:val="false"/>
+          <w:bCs w:val="false"/>
+          <w:sz w:val="20"/>
+          <w:szCs w:val="20"/>
+          <w:u w:val="none"/>
+        </w:rPr>
+      </w:pPr>
+      <w:r>
+        <w:rPr>
+          <w:b w:val="false"/>
+          <w:bCs w:val="false"/>
+          <w:sz w:val="20"/>
+          <w:szCs w:val="20"/>
+          <w:u w:val="none"/>
+        </w:rPr>
+        <w:t xml:space="preserve"> </w:t>
+      </w:r>
+      <w:r>
+        <w:rPr>
+          <w:b w:val="false"/>
+          <w:bCs w:val="false"/>
+          <w:sz w:val="20"/>
+          <w:szCs w:val="20"/>
+          <w:u w:val="none"/>
+        </w:rPr>
+        <w:t>/sp/mongo/loginWithSP --&gt; GET --&gt; login screen</w:t>
+      </w:r>
+    </w:p>
+    <w:p>
+      <w:pPr>
+        <w:pStyle w:val="PreformattedText"/>
+        <w:rPr>
+          <w:b w:val="false"/>
+          <w:bCs w:val="false"/>
+          <w:sz w:val="20"/>
+          <w:szCs w:val="20"/>
+          <w:u w:val="none"/>
+        </w:rPr>
+      </w:pPr>
+      <w:r>
+        <w:rPr>
+          <w:b w:val="false"/>
+          <w:bCs w:val="false"/>
+          <w:sz w:val="20"/>
+          <w:szCs w:val="20"/>
+          <w:u w:val="none"/>
+        </w:rPr>
+        <w:t xml:space="preserve"> </w:t>
+      </w:r>
+      <w:r>
+        <w:rPr>
+          <w:b w:val="false"/>
+          <w:bCs w:val="false"/>
+          <w:sz w:val="20"/>
+          <w:szCs w:val="20"/>
+          <w:u w:val="none"/>
+        </w:rPr>
+        <w:t>/sp/mongo/createUserWithSP --&gt; GET regisration screen</w:t>
+      </w:r>
+    </w:p>
+    <w:p>
+      <w:pPr>
+        <w:pStyle w:val="PreformattedText"/>
+        <w:rPr>
+          <w:b w:val="false"/>
+          <w:bCs w:val="false"/>
+          <w:sz w:val="20"/>
+          <w:szCs w:val="20"/>
+          <w:u w:val="none"/>
+        </w:rPr>
+      </w:pPr>
+      <w:r>
+        <w:rPr>
+          <w:b w:val="false"/>
+          <w:bCs w:val="false"/>
+          <w:sz w:val="20"/>
+          <w:szCs w:val="20"/>
+          <w:u w:val="none"/>
+        </w:rPr>
+        <w:t xml:space="preserve"> </w:t>
+      </w:r>
+      <w:r>
+        <w:rPr>
+          <w:b w:val="false"/>
+          <w:bCs w:val="false"/>
+          <w:sz w:val="20"/>
+          <w:szCs w:val="20"/>
+          <w:u w:val="none"/>
+        </w:rPr>
+        <w:t>/sp/mongo/allUserWithFilter --&gt; GET users list screen</w:t>
+      </w:r>
+    </w:p>
+    <w:p>
+      <w:pPr>
+        <w:pStyle w:val="PreformattedText"/>
+        <w:rPr/>
+      </w:pPr>
+      <w:r>
+        <w:rPr/>
+      </w:r>
+    </w:p>
+    <w:p>
+      <w:pPr>
+        <w:pStyle w:val="PreformattedText"/>
+        <w:rPr/>
+      </w:pPr>
+      <w:r>
+        <w:rPr/>
+      </w:r>
+    </w:p>
+    <w:p>
+      <w:pPr>
+        <w:pStyle w:val="PreformattedText"/>
+        <w:rPr>
+          <w:b w:val="false"/>
+          <w:bCs w:val="false"/>
+          <w:sz w:val="20"/>
+          <w:szCs w:val="20"/>
+          <w:u w:val="none"/>
+        </w:rPr>
+      </w:pPr>
+      <w:r>
+        <w:rPr>
+          <w:b w:val="false"/>
+          <w:bCs w:val="false"/>
+          <w:sz w:val="20"/>
+          <w:szCs w:val="20"/>
+          <w:u w:val="none"/>
+        </w:rPr>
+        <w:tab/>
+        <w:tab/>
+      </w:r>
+    </w:p>
+    <w:p>
+      <w:pPr>
+        <w:pStyle w:val="PreformattedText"/>
+        <w:rPr>
+          <w:b/>
+          <w:bCs/>
+          <w:sz w:val="24"/>
+          <w:szCs w:val="24"/>
+          <w:u w:val="none"/>
+        </w:rPr>
+      </w:pPr>
+      <w:r>
+        <w:rPr>
+          <w:b/>
+          <w:bCs/>
+          <w:sz w:val="24"/>
+          <w:szCs w:val="24"/>
+          <w:u w:val="none"/>
+        </w:rPr>
+        <w:t xml:space="preserve">Mysql Tables Architecture : </w:t>
+      </w:r>
+    </w:p>
+    <w:p>
+      <w:pPr>
+        <w:pStyle w:val="PreformattedText"/>
+        <w:rPr>
+          <w:b/>
+          <w:bCs/>
+          <w:sz w:val="24"/>
+          <w:szCs w:val="24"/>
+        </w:rPr>
+      </w:pPr>
+      <w:r>
+        <w:rPr>
+          <w:b/>
+          <w:bCs/>
+          <w:sz w:val="24"/>
+          <w:szCs w:val="24"/>
+        </w:rPr>
+      </w:r>
+    </w:p>
+    <w:p>
+      <w:pPr>
+        <w:pStyle w:val="PreformattedText"/>
+        <w:rPr>
+          <w:b w:val="false"/>
+          <w:bCs w:val="false"/>
+          <w:sz w:val="20"/>
+          <w:szCs w:val="20"/>
+        </w:rPr>
+      </w:pPr>
+      <w:r>
+        <w:rPr>
+          <w:b w:val="false"/>
+          <w:bCs w:val="false"/>
+          <w:sz w:val="20"/>
+          <w:szCs w:val="20"/>
+        </w:rPr>
+        <w:t xml:space="preserve">Users Table : </w:t>
+      </w:r>
+    </w:p>
+    <w:p>
+      <w:pPr>
+        <w:pStyle w:val="PreformattedText"/>
+        <w:rPr>
+          <w:b w:val="false"/>
+          <w:bCs w:val="false"/>
+          <w:sz w:val="20"/>
+          <w:szCs w:val="20"/>
+          <w:u w:val="none"/>
+        </w:rPr>
+      </w:pPr>
+      <w:r>
+        <w:rPr>
+          <w:b w:val="false"/>
+          <w:bCs w:val="false"/>
+          <w:sz w:val="20"/>
+          <w:szCs w:val="20"/>
+          <w:u w:val="none"/>
+        </w:rPr>
+        <w:t>+-----------+-------------+------+-----+---------+----------------+</w:t>
+      </w:r>
+    </w:p>
+    <w:p>
+      <w:pPr>
+        <w:pStyle w:val="PreformattedText"/>
+        <w:rPr>
+          <w:b w:val="false"/>
+          <w:bCs w:val="false"/>
+          <w:sz w:val="20"/>
+          <w:szCs w:val="20"/>
+          <w:u w:val="none"/>
+        </w:rPr>
+      </w:pPr>
+      <w:r>
+        <w:rPr>
+          <w:b w:val="false"/>
+          <w:bCs w:val="false"/>
+          <w:sz w:val="20"/>
+          <w:szCs w:val="20"/>
+          <w:u w:val="none"/>
+        </w:rPr>
+        <w:t>| Field     | Type        | Null | Key | Default | Extra          |</w:t>
+      </w:r>
+    </w:p>
+    <w:p>
+      <w:pPr>
+        <w:pStyle w:val="PreformattedText"/>
+        <w:rPr>
+          <w:b w:val="false"/>
+          <w:bCs w:val="false"/>
+          <w:sz w:val="20"/>
+          <w:szCs w:val="20"/>
+          <w:u w:val="none"/>
+        </w:rPr>
+      </w:pPr>
+      <w:r>
+        <w:rPr>
+          <w:b w:val="false"/>
+          <w:bCs w:val="false"/>
+          <w:sz w:val="20"/>
+          <w:szCs w:val="20"/>
+          <w:u w:val="none"/>
+        </w:rPr>
+        <w:t>+-----------+-------------+------+-----+---------+----------------+</w:t>
+      </w:r>
+    </w:p>
+    <w:p>
+      <w:pPr>
+        <w:pStyle w:val="PreformattedText"/>
+        <w:rPr>
+          <w:b w:val="false"/>
+          <w:bCs w:val="false"/>
+          <w:sz w:val="20"/>
+          <w:szCs w:val="20"/>
+          <w:u w:val="none"/>
+        </w:rPr>
+      </w:pPr>
+      <w:r>
+        <w:rPr>
+          <w:b w:val="false"/>
+          <w:bCs w:val="false"/>
+          <w:sz w:val="20"/>
+          <w:szCs w:val="20"/>
+          <w:u w:val="none"/>
+        </w:rPr>
+        <w:t>| id        | int(10)     | NO   | PRI | NULL    | auto_increment |</w:t>
+      </w:r>
+    </w:p>
+    <w:p>
+      <w:pPr>
+        <w:pStyle w:val="PreformattedText"/>
+        <w:rPr>
+          <w:b w:val="false"/>
+          <w:bCs w:val="false"/>
+          <w:sz w:val="20"/>
+          <w:szCs w:val="20"/>
+          <w:u w:val="none"/>
+        </w:rPr>
+      </w:pPr>
+      <w:r>
+        <w:rPr>
+          <w:b w:val="false"/>
+          <w:bCs w:val="false"/>
+          <w:sz w:val="20"/>
+          <w:szCs w:val="20"/>
+          <w:u w:val="none"/>
+        </w:rPr>
+        <w:t>| firstName | varchar(25) | YES  |     | NULL    |                |</w:t>
+      </w:r>
+    </w:p>
+    <w:p>
+      <w:pPr>
+        <w:pStyle w:val="PreformattedText"/>
+        <w:rPr>
+          <w:b w:val="false"/>
+          <w:bCs w:val="false"/>
+          <w:sz w:val="20"/>
+          <w:szCs w:val="20"/>
+          <w:u w:val="none"/>
+        </w:rPr>
+      </w:pPr>
+      <w:r>
+        <w:rPr>
+          <w:b w:val="false"/>
+          <w:bCs w:val="false"/>
+          <w:sz w:val="20"/>
+          <w:szCs w:val="20"/>
+          <w:u w:val="none"/>
+        </w:rPr>
+        <w:t>| lastName  | varchar(25) | YES  |     | NULL    |                |</w:t>
+      </w:r>
+    </w:p>
+    <w:p>
+      <w:pPr>
+        <w:pStyle w:val="PreformattedText"/>
+        <w:rPr>
+          <w:b w:val="false"/>
+          <w:bCs w:val="false"/>
+          <w:sz w:val="20"/>
+          <w:szCs w:val="20"/>
+          <w:u w:val="none"/>
+        </w:rPr>
+      </w:pPr>
+      <w:r>
+        <w:rPr>
+          <w:b w:val="false"/>
+          <w:bCs w:val="false"/>
+          <w:sz w:val="20"/>
+          <w:szCs w:val="20"/>
+          <w:u w:val="none"/>
+        </w:rPr>
+        <w:t>| username  | varchar(25) | YES  |     | NULL    |                |</w:t>
+      </w:r>
+    </w:p>
+    <w:p>
+      <w:pPr>
+        <w:pStyle w:val="PreformattedText"/>
+        <w:rPr>
+          <w:b w:val="false"/>
+          <w:bCs w:val="false"/>
+          <w:sz w:val="20"/>
+          <w:szCs w:val="20"/>
+          <w:u w:val="none"/>
+        </w:rPr>
+      </w:pPr>
+      <w:r>
+        <w:rPr>
+          <w:b w:val="false"/>
+          <w:bCs w:val="false"/>
+          <w:sz w:val="20"/>
+          <w:szCs w:val="20"/>
+          <w:u w:val="none"/>
+        </w:rPr>
+        <w:t>| password  | varchar(25) | YES  |     | NULL    |                |</w:t>
+      </w:r>
+    </w:p>
+    <w:p>
+      <w:pPr>
+        <w:pStyle w:val="PreformattedText"/>
+        <w:rPr>
+          <w:b w:val="false"/>
+          <w:bCs w:val="false"/>
+          <w:sz w:val="20"/>
+          <w:szCs w:val="20"/>
+          <w:u w:val="none"/>
+        </w:rPr>
+      </w:pPr>
+      <w:r>
+        <w:rPr>
+          <w:b w:val="false"/>
+          <w:bCs w:val="false"/>
+          <w:sz w:val="20"/>
+          <w:szCs w:val="20"/>
+          <w:u w:val="none"/>
+        </w:rPr>
+        <w:t>| country   | int         | YES  |     | NULL    |                |</w:t>
+      </w:r>
+    </w:p>
+    <w:p>
+      <w:pPr>
+        <w:pStyle w:val="PreformattedText"/>
+        <w:rPr>
+          <w:b w:val="false"/>
+          <w:bCs w:val="false"/>
+          <w:sz w:val="20"/>
+          <w:szCs w:val="20"/>
+          <w:u w:val="none"/>
+        </w:rPr>
+      </w:pPr>
+      <w:r>
+        <w:rPr>
+          <w:b w:val="false"/>
+          <w:bCs w:val="false"/>
+          <w:sz w:val="20"/>
+          <w:szCs w:val="20"/>
+          <w:u w:val="none"/>
+        </w:rPr>
+        <w:t>| company   | int         | YES  |     | NULL    |                |</w:t>
+      </w:r>
+    </w:p>
+    <w:p>
+      <w:pPr>
+        <w:pStyle w:val="PreformattedText"/>
+        <w:rPr>
+          <w:b w:val="false"/>
+          <w:bCs w:val="false"/>
+          <w:sz w:val="20"/>
+          <w:szCs w:val="20"/>
+          <w:u w:val="none"/>
+        </w:rPr>
+      </w:pPr>
+      <w:r>
+        <w:rPr>
+          <w:b w:val="false"/>
+          <w:bCs w:val="false"/>
+          <w:sz w:val="20"/>
+          <w:szCs w:val="20"/>
+          <w:u w:val="none"/>
+        </w:rPr>
+        <w:t>+-----------+-------------+------+-----+---------+----------------+</w:t>
+      </w:r>
+    </w:p>
+    <w:p>
+      <w:pPr>
+        <w:pStyle w:val="PreformattedText"/>
+        <w:rPr>
+          <w:b w:val="false"/>
+          <w:bCs w:val="false"/>
+          <w:sz w:val="20"/>
+          <w:szCs w:val="20"/>
+        </w:rPr>
+      </w:pPr>
+      <w:r>
+        <w:rPr>
+          <w:b w:val="false"/>
+          <w:bCs w:val="false"/>
+          <w:sz w:val="20"/>
+          <w:szCs w:val="20"/>
+        </w:rPr>
+      </w:r>
+    </w:p>
+    <w:p>
+      <w:pPr>
+        <w:pStyle w:val="PreformattedText"/>
+        <w:rPr>
+          <w:b w:val="false"/>
+          <w:bCs w:val="false"/>
+          <w:sz w:val="20"/>
+          <w:szCs w:val="20"/>
+          <w:u w:val="none"/>
+        </w:rPr>
+      </w:pPr>
+      <w:r>
+        <w:rPr>
+          <w:b w:val="false"/>
+          <w:bCs w:val="false"/>
+          <w:sz w:val="20"/>
+          <w:szCs w:val="20"/>
+          <w:u w:val="none"/>
+        </w:rPr>
+        <w:t>Users table is being used to store all users with there basic details and country and company Ids from country and company table respectively. These ids are saved instead of names and values due to reducing denormalization.</w:t>
+      </w:r>
+    </w:p>
+    <w:p>
+      <w:pPr>
+        <w:pStyle w:val="PreformattedText"/>
+        <w:rPr/>
+      </w:pPr>
+      <w:r>
+        <w:rPr/>
+      </w:r>
+    </w:p>
+    <w:p>
+      <w:pPr>
+        <w:pStyle w:val="PreformattedText"/>
+        <w:rPr>
+          <w:b w:val="false"/>
+          <w:bCs w:val="false"/>
+          <w:sz w:val="20"/>
+          <w:szCs w:val="20"/>
+          <w:u w:val="none"/>
+        </w:rPr>
+      </w:pPr>
+      <w:r>
+        <w:rPr>
+          <w:b w:val="false"/>
+          <w:bCs w:val="false"/>
+          <w:sz w:val="20"/>
+          <w:szCs w:val="20"/>
+          <w:u w:val="none"/>
+        </w:rPr>
+        <w:t xml:space="preserve">Country Table : </w:t>
+      </w:r>
+    </w:p>
+    <w:p>
+      <w:pPr>
+        <w:pStyle w:val="PreformattedText"/>
+        <w:rPr>
+          <w:b w:val="false"/>
+          <w:bCs w:val="false"/>
+          <w:sz w:val="20"/>
+          <w:szCs w:val="20"/>
+          <w:u w:val="none"/>
+        </w:rPr>
+      </w:pPr>
+      <w:r>
+        <w:rPr>
+          <w:b w:val="false"/>
+          <w:bCs w:val="false"/>
+          <w:sz w:val="20"/>
+          <w:szCs w:val="20"/>
+          <w:u w:val="none"/>
+        </w:rPr>
+        <w:t>+-------------+-------------+------+-----+---------+-------+</w:t>
+      </w:r>
+    </w:p>
+    <w:p>
+      <w:pPr>
+        <w:pStyle w:val="PreformattedText"/>
+        <w:rPr>
+          <w:b w:val="false"/>
+          <w:bCs w:val="false"/>
+          <w:sz w:val="20"/>
+          <w:szCs w:val="20"/>
+          <w:u w:val="none"/>
+        </w:rPr>
+      </w:pPr>
+      <w:r>
+        <w:rPr>
+          <w:b w:val="false"/>
+          <w:bCs w:val="false"/>
+          <w:sz w:val="20"/>
+          <w:szCs w:val="20"/>
+          <w:u w:val="none"/>
+        </w:rPr>
+        <w:t>| Field       | Type        | Null | Key | Default | Extra |</w:t>
+      </w:r>
+    </w:p>
+    <w:p>
+      <w:pPr>
+        <w:pStyle w:val="PreformattedText"/>
+        <w:rPr>
+          <w:b w:val="false"/>
+          <w:bCs w:val="false"/>
+          <w:sz w:val="20"/>
+          <w:szCs w:val="20"/>
+          <w:u w:val="none"/>
+        </w:rPr>
+      </w:pPr>
+      <w:r>
+        <w:rPr>
+          <w:b w:val="false"/>
+          <w:bCs w:val="false"/>
+          <w:sz w:val="20"/>
+          <w:szCs w:val="20"/>
+          <w:u w:val="none"/>
+        </w:rPr>
+        <w:t>+-------------+-------------+------+-----+---------+-------+</w:t>
+      </w:r>
+    </w:p>
+    <w:p>
+      <w:pPr>
+        <w:pStyle w:val="PreformattedText"/>
+        <w:rPr>
+          <w:b w:val="false"/>
+          <w:bCs w:val="false"/>
+          <w:sz w:val="20"/>
+          <w:szCs w:val="20"/>
+          <w:u w:val="none"/>
+        </w:rPr>
+      </w:pPr>
+      <w:r>
+        <w:rPr>
+          <w:b w:val="false"/>
+          <w:bCs w:val="false"/>
+          <w:sz w:val="20"/>
+          <w:szCs w:val="20"/>
+          <w:u w:val="none"/>
+        </w:rPr>
+        <w:t>| country_id  | int         | NO   | PRI | NULL    |       |</w:t>
+      </w:r>
+    </w:p>
+    <w:p>
+      <w:pPr>
+        <w:pStyle w:val="PreformattedText"/>
+        <w:rPr>
+          <w:b w:val="false"/>
+          <w:bCs w:val="false"/>
+          <w:sz w:val="20"/>
+          <w:szCs w:val="20"/>
+          <w:u w:val="none"/>
+        </w:rPr>
+      </w:pPr>
+      <w:r>
+        <w:rPr>
+          <w:b w:val="false"/>
+          <w:bCs w:val="false"/>
+          <w:sz w:val="20"/>
+          <w:szCs w:val="20"/>
+          <w:u w:val="none"/>
+        </w:rPr>
+        <w:t>| countryName | varchar(25) | YES  |     | NULL    |       |</w:t>
+      </w:r>
+    </w:p>
+    <w:p>
+      <w:pPr>
+        <w:pStyle w:val="PreformattedText"/>
+        <w:rPr>
+          <w:b w:val="false"/>
+          <w:bCs w:val="false"/>
+          <w:sz w:val="20"/>
+          <w:szCs w:val="20"/>
+          <w:u w:val="none"/>
+        </w:rPr>
+      </w:pPr>
+      <w:r>
+        <w:rPr>
+          <w:b w:val="false"/>
+          <w:bCs w:val="false"/>
+          <w:sz w:val="20"/>
+          <w:szCs w:val="20"/>
+          <w:u w:val="none"/>
+        </w:rPr>
+        <w:t>+-------------+-------------+------+-----+---------+-------+</w:t>
+      </w:r>
+    </w:p>
+    <w:p>
+      <w:pPr>
+        <w:pStyle w:val="PreformattedText"/>
+        <w:rPr/>
+      </w:pPr>
+      <w:r>
+        <w:rPr/>
+      </w:r>
+    </w:p>
+    <w:p>
+      <w:pPr>
+        <w:pStyle w:val="PreformattedText"/>
+        <w:rPr/>
+      </w:pPr>
+      <w:r>
+        <w:rPr/>
+        <w:t>Country table contains id ( primary key ) and country name.This id field is being used as pointer from different users from users table.</w:t>
+      </w:r>
+    </w:p>
+    <w:p>
+      <w:pPr>
+        <w:pStyle w:val="PreformattedText"/>
+        <w:rPr/>
+      </w:pPr>
+      <w:r>
+        <w:rPr/>
+      </w:r>
+    </w:p>
+    <w:p>
+      <w:pPr>
+        <w:pStyle w:val="PreformattedText"/>
+        <w:rPr/>
+      </w:pPr>
+      <w:r>
+        <w:rPr/>
+      </w:r>
+    </w:p>
+    <w:p>
+      <w:pPr>
+        <w:pStyle w:val="PreformattedText"/>
+        <w:rPr/>
+      </w:pPr>
+      <w:r>
+        <w:rPr/>
+      </w:r>
+    </w:p>
+    <w:p>
+      <w:pPr>
+        <w:pStyle w:val="PreformattedText"/>
+        <w:rPr/>
+      </w:pPr>
+      <w:r>
+        <w:rPr/>
+        <w:t xml:space="preserve">Company Table :  </w:t>
+      </w:r>
+    </w:p>
+    <w:p>
+      <w:pPr>
+        <w:pStyle w:val="PreformattedText"/>
+        <w:rPr>
+          <w:b w:val="false"/>
+          <w:bCs w:val="false"/>
+          <w:sz w:val="20"/>
+          <w:szCs w:val="20"/>
+          <w:u w:val="none"/>
+        </w:rPr>
+      </w:pPr>
+      <w:r>
+        <w:rPr>
+          <w:b w:val="false"/>
+          <w:bCs w:val="false"/>
+          <w:sz w:val="20"/>
+          <w:szCs w:val="20"/>
+          <w:u w:val="none"/>
+        </w:rPr>
+        <w:t>+-------------+-------------+------+-----+---------+-------+</w:t>
+      </w:r>
+    </w:p>
+    <w:p>
+      <w:pPr>
+        <w:pStyle w:val="PreformattedText"/>
+        <w:rPr>
+          <w:b w:val="false"/>
+          <w:bCs w:val="false"/>
+          <w:sz w:val="20"/>
+          <w:szCs w:val="20"/>
+          <w:u w:val="none"/>
+        </w:rPr>
+      </w:pPr>
+      <w:r>
+        <w:rPr>
+          <w:b w:val="false"/>
+          <w:bCs w:val="false"/>
+          <w:sz w:val="20"/>
+          <w:szCs w:val="20"/>
+          <w:u w:val="none"/>
+        </w:rPr>
+        <w:t>| Field       | Type        | Null | Key | Default | Extra |</w:t>
+      </w:r>
+    </w:p>
+    <w:p>
+      <w:pPr>
+        <w:pStyle w:val="PreformattedText"/>
+        <w:rPr>
+          <w:b w:val="false"/>
+          <w:bCs w:val="false"/>
+          <w:sz w:val="20"/>
+          <w:szCs w:val="20"/>
+          <w:u w:val="none"/>
+        </w:rPr>
+      </w:pPr>
+      <w:r>
+        <w:rPr>
+          <w:b w:val="false"/>
+          <w:bCs w:val="false"/>
+          <w:sz w:val="20"/>
+          <w:szCs w:val="20"/>
+          <w:u w:val="none"/>
+        </w:rPr>
+        <w:t>+-------------+-------------+------+-----+---------+-------+</w:t>
+      </w:r>
+    </w:p>
+    <w:p>
+      <w:pPr>
+        <w:pStyle w:val="PreformattedText"/>
+        <w:rPr>
+          <w:b w:val="false"/>
+          <w:bCs w:val="false"/>
+          <w:sz w:val="20"/>
+          <w:szCs w:val="20"/>
+          <w:u w:val="none"/>
+        </w:rPr>
+      </w:pPr>
+      <w:r>
+        <w:rPr>
+          <w:b w:val="false"/>
+          <w:bCs w:val="false"/>
+          <w:sz w:val="20"/>
+          <w:szCs w:val="20"/>
+          <w:u w:val="none"/>
+        </w:rPr>
+        <w:t>| company_id  | int         | NO   | PRI | NULL    |       |</w:t>
+      </w:r>
+    </w:p>
+    <w:p>
+      <w:pPr>
+        <w:pStyle w:val="PreformattedText"/>
+        <w:rPr>
+          <w:b w:val="false"/>
+          <w:bCs w:val="false"/>
+          <w:sz w:val="20"/>
+          <w:szCs w:val="20"/>
+          <w:u w:val="none"/>
+        </w:rPr>
+      </w:pPr>
+      <w:r>
+        <w:rPr>
+          <w:b w:val="false"/>
+          <w:bCs w:val="false"/>
+          <w:sz w:val="20"/>
+          <w:szCs w:val="20"/>
+          <w:u w:val="none"/>
+        </w:rPr>
+        <w:t>| companyName | varchar(25) | YES  |     | NULL    |       |</w:t>
+      </w:r>
+    </w:p>
+    <w:p>
+      <w:pPr>
+        <w:pStyle w:val="PreformattedText"/>
+        <w:rPr>
+          <w:b w:val="false"/>
+          <w:bCs w:val="false"/>
+          <w:sz w:val="20"/>
+          <w:szCs w:val="20"/>
+          <w:u w:val="none"/>
+        </w:rPr>
+      </w:pPr>
+      <w:r>
+        <w:rPr>
+          <w:b w:val="false"/>
+          <w:bCs w:val="false"/>
+          <w:sz w:val="20"/>
+          <w:szCs w:val="20"/>
+          <w:u w:val="none"/>
+        </w:rPr>
+        <w:t>+-------------+-------------+------+-----+---------+-------+</w:t>
+      </w:r>
+    </w:p>
+    <w:p>
+      <w:pPr>
+        <w:pStyle w:val="PreformattedText"/>
+        <w:rPr/>
+      </w:pPr>
+      <w:r>
+        <w:rPr/>
+      </w:r>
+    </w:p>
+    <w:p>
+      <w:pPr>
+        <w:pStyle w:val="PreformattedText"/>
+        <w:rPr>
+          <w:b w:val="false"/>
+          <w:bCs w:val="false"/>
+          <w:sz w:val="20"/>
+          <w:szCs w:val="20"/>
+          <w:u w:val="none"/>
+        </w:rPr>
+      </w:pPr>
+      <w:r>
+        <w:rPr>
+          <w:b w:val="false"/>
+          <w:bCs w:val="false"/>
+          <w:sz w:val="20"/>
+          <w:szCs w:val="20"/>
+          <w:u w:val="none"/>
+        </w:rPr>
+        <w:t>Company table contains id ( primary key ) and company name. This id field is being used as pointer from different users from users table.</w:t>
+      </w:r>
+    </w:p>
+    <w:p>
+      <w:pPr>
+        <w:pStyle w:val="PreformattedText"/>
+        <w:rPr/>
+      </w:pPr>
+      <w:r>
+        <w:rPr/>
+      </w:r>
+    </w:p>
+    <w:p>
+      <w:pPr>
+        <w:pStyle w:val="PreformattedText"/>
+        <w:rPr/>
+      </w:pPr>
+      <w:r>
+        <w:rPr/>
+      </w:r>
+    </w:p>
+    <w:p>
+      <w:pPr>
+        <w:pStyle w:val="PreformattedText"/>
+        <w:rPr/>
+      </w:pPr>
+      <w:r>
+        <w:rPr/>
+      </w:r>
+    </w:p>
+    <w:p>
+      <w:pPr>
+        <w:pStyle w:val="PreformattedText"/>
+        <w:rPr/>
+      </w:pPr>
+      <w:r>
+        <w:rPr/>
+      </w:r>
+    </w:p>
+    <w:p>
+      <w:pPr>
+        <w:pStyle w:val="PreformattedText"/>
+        <w:rPr>
+          <w:b/>
+          <w:bCs/>
+          <w:sz w:val="24"/>
+          <w:szCs w:val="24"/>
+          <w:u w:val="none"/>
+        </w:rPr>
+      </w:pPr>
+      <w:r>
+        <w:rPr>
+          <w:b/>
+          <w:bCs/>
+          <w:sz w:val="24"/>
+          <w:szCs w:val="24"/>
+          <w:u w:val="none"/>
+        </w:rPr>
+        <w:t xml:space="preserve">MongoDB models : </w:t>
+      </w:r>
+    </w:p>
+    <w:p>
+      <w:pPr>
+        <w:pStyle w:val="PreformattedText"/>
+        <w:rPr>
+          <w:b w:val="false"/>
+          <w:bCs w:val="false"/>
+          <w:sz w:val="20"/>
+          <w:szCs w:val="20"/>
+        </w:rPr>
+      </w:pPr>
+      <w:r>
+        <w:rPr>
+          <w:b w:val="false"/>
+          <w:bCs w:val="false"/>
+          <w:sz w:val="20"/>
+          <w:szCs w:val="20"/>
+        </w:rPr>
+      </w:r>
+    </w:p>
+    <w:p>
+      <w:pPr>
+        <w:pStyle w:val="PreformattedText"/>
+        <w:rPr>
+          <w:b w:val="false"/>
+          <w:bCs w:val="false"/>
+          <w:sz w:val="20"/>
+          <w:szCs w:val="20"/>
+        </w:rPr>
+      </w:pPr>
+      <w:r>
+        <w:rPr>
+          <w:b w:val="false"/>
+          <w:bCs w:val="false"/>
+          <w:sz w:val="20"/>
+          <w:szCs w:val="20"/>
+        </w:rPr>
+        <w:t xml:space="preserve">user : {firstName: String, lastName: String, username: String, password:String, </w:t>
+        <w:tab/>
+        <w:tab/>
+        <w:tab/>
+        <w:tab/>
+        <w:tab/>
+        <w:tab/>
+        <w:tab/>
+        <w:tab/>
+        <w:t>company: String, country: String}</w:t>
+      </w:r>
+    </w:p>
+    <w:p>
+      <w:pPr>
+        <w:pStyle w:val="PreformattedText"/>
+        <w:rPr>
+          <w:b w:val="false"/>
+          <w:bCs w:val="false"/>
+          <w:sz w:val="20"/>
+          <w:szCs w:val="20"/>
+        </w:rPr>
+      </w:pPr>
+      <w:r>
+        <w:rPr>
+          <w:b w:val="false"/>
+          <w:bCs w:val="false"/>
+          <w:sz w:val="20"/>
+          <w:szCs w:val="20"/>
+        </w:rPr>
+      </w:r>
+    </w:p>
+    <w:p>
+      <w:pPr>
+        <w:pStyle w:val="PreformattedText"/>
+        <w:rPr>
+          <w:b w:val="false"/>
+          <w:bCs w:val="false"/>
+          <w:sz w:val="20"/>
+          <w:szCs w:val="20"/>
+        </w:rPr>
+      </w:pPr>
+      <w:r>
+        <w:rPr>
+          <w:b w:val="false"/>
+          <w:bCs w:val="false"/>
+          <w:sz w:val="20"/>
+          <w:szCs w:val="20"/>
+        </w:rPr>
+        <w:t>company : {company_id: ObjectId, companyName: String}</w:t>
+      </w:r>
+    </w:p>
+    <w:p>
+      <w:pPr>
+        <w:pStyle w:val="PreformattedText"/>
+        <w:rPr>
+          <w:b w:val="false"/>
+          <w:bCs w:val="false"/>
+          <w:sz w:val="20"/>
+          <w:szCs w:val="20"/>
+        </w:rPr>
+      </w:pPr>
+      <w:r>
+        <w:rPr>
+          <w:b w:val="false"/>
+          <w:bCs w:val="false"/>
+          <w:sz w:val="20"/>
+          <w:szCs w:val="20"/>
+        </w:rPr>
+      </w:r>
+    </w:p>
+    <w:p>
+      <w:pPr>
+        <w:pStyle w:val="PreformattedText"/>
+        <w:rPr>
+          <w:b w:val="false"/>
+          <w:bCs w:val="false"/>
+          <w:sz w:val="20"/>
+          <w:szCs w:val="20"/>
+        </w:rPr>
+      </w:pPr>
+      <w:r>
+        <w:rPr>
+          <w:b w:val="false"/>
+          <w:bCs w:val="false"/>
+          <w:sz w:val="20"/>
+          <w:szCs w:val="20"/>
+        </w:rPr>
+        <w:t>country : {country_id: ObjectId, countryName: String}</w:t>
+      </w:r>
+    </w:p>
+    <w:p>
+      <w:pPr>
+        <w:pStyle w:val="PreformattedText"/>
+        <w:rPr>
+          <w:b w:val="false"/>
+          <w:bCs w:val="false"/>
+          <w:sz w:val="20"/>
+          <w:szCs w:val="20"/>
+        </w:rPr>
+      </w:pPr>
+      <w:r>
+        <w:rPr>
+          <w:b w:val="false"/>
+          <w:bCs w:val="false"/>
+          <w:sz w:val="20"/>
+          <w:szCs w:val="20"/>
+        </w:rPr>
+      </w:r>
+    </w:p>
+    <w:p>
+      <w:pPr>
+        <w:pStyle w:val="PreformattedText"/>
+        <w:rPr>
+          <w:b w:val="false"/>
+          <w:bCs w:val="false"/>
+          <w:sz w:val="20"/>
+          <w:szCs w:val="20"/>
+        </w:rPr>
+      </w:pPr>
+      <w:r>
+        <w:rPr>
+          <w:b w:val="false"/>
+          <w:bCs w:val="false"/>
+          <w:sz w:val="20"/>
+          <w:szCs w:val="20"/>
+        </w:rPr>
+      </w:r>
+    </w:p>
+    <w:p>
+      <w:pPr>
+        <w:pStyle w:val="PreformattedText"/>
+        <w:rPr>
+          <w:b w:val="false"/>
+          <w:bCs w:val="false"/>
+          <w:sz w:val="20"/>
+          <w:szCs w:val="20"/>
+        </w:rPr>
+      </w:pPr>
+      <w:r>
+        <w:rPr>
+          <w:b w:val="false"/>
+          <w:bCs w:val="false"/>
+          <w:sz w:val="20"/>
+          <w:szCs w:val="20"/>
+        </w:rPr>
+      </w:r>
+    </w:p>
+    <w:p>
+      <w:pPr>
+        <w:pStyle w:val="PreformattedText"/>
+        <w:rPr>
+          <w:b/>
+          <w:bCs/>
+          <w:sz w:val="24"/>
+          <w:szCs w:val="24"/>
+        </w:rPr>
+      </w:pPr>
+      <w:r>
+        <w:rPr>
+          <w:b/>
+          <w:bCs/>
+          <w:sz w:val="24"/>
+          <w:szCs w:val="24"/>
+        </w:rPr>
+        <w:t>Mysql To MongoDB conversion :</w:t>
+      </w:r>
+    </w:p>
+    <w:p>
+      <w:pPr>
+        <w:pStyle w:val="PreformattedText"/>
+        <w:rPr>
+          <w:b/>
+          <w:bCs/>
+          <w:sz w:val="24"/>
+          <w:szCs w:val="24"/>
+        </w:rPr>
+      </w:pPr>
+      <w:r>
+        <w:rPr>
+          <w:b/>
+          <w:bCs/>
+          <w:sz w:val="24"/>
+          <w:szCs w:val="24"/>
+        </w:rPr>
+      </w:r>
+    </w:p>
+    <w:p>
+      <w:pPr>
+        <w:pStyle w:val="PreformattedText"/>
+        <w:numPr>
+          <w:ilvl w:val="0"/>
+          <w:numId w:val="3"/>
+        </w:numPr>
+        <w:rPr>
+          <w:b w:val="false"/>
+          <w:bCs w:val="false"/>
+          <w:sz w:val="20"/>
+          <w:szCs w:val="20"/>
+        </w:rPr>
+      </w:pPr>
+      <w:r>
+        <w:rPr>
+          <w:b w:val="false"/>
+          <w:bCs w:val="false"/>
+          <w:sz w:val="20"/>
+          <w:szCs w:val="20"/>
+        </w:rPr>
+        <w:t xml:space="preserve">In mongoDB, its usual to give up some known best practices from mysql background like normalization. </w:t>
+      </w:r>
+    </w:p>
+    <w:p>
+      <w:pPr>
+        <w:pStyle w:val="PreformattedText"/>
+        <w:numPr>
+          <w:ilvl w:val="0"/>
+          <w:numId w:val="3"/>
+        </w:numPr>
+        <w:rPr>
+          <w:b w:val="false"/>
+          <w:bCs w:val="false"/>
+          <w:sz w:val="20"/>
+          <w:szCs w:val="20"/>
+        </w:rPr>
+      </w:pPr>
+      <w:r>
+        <w:rPr>
+          <w:b w:val="false"/>
+          <w:bCs w:val="false"/>
+          <w:sz w:val="20"/>
+          <w:szCs w:val="20"/>
+        </w:rPr>
+        <w:t>In user model, company and country are being stored as their real value instead of some id which acts as a pointer to another table which contains real value.</w:t>
+      </w:r>
+    </w:p>
+    <w:p>
+      <w:pPr>
+        <w:pStyle w:val="PreformattedText"/>
+        <w:numPr>
+          <w:ilvl w:val="0"/>
+          <w:numId w:val="3"/>
+        </w:numPr>
+        <w:rPr>
+          <w:b w:val="false"/>
+          <w:bCs w:val="false"/>
+          <w:sz w:val="20"/>
+          <w:szCs w:val="20"/>
+        </w:rPr>
+      </w:pPr>
+      <w:r>
+        <w:rPr>
+          <w:b w:val="false"/>
+          <w:bCs w:val="false"/>
+          <w:sz w:val="20"/>
+          <w:szCs w:val="20"/>
+        </w:rPr>
+        <w:t xml:space="preserve">Normalization has been sacrificied considering two facts : </w:t>
+      </w:r>
+    </w:p>
+    <w:p>
+      <w:pPr>
+        <w:pStyle w:val="PreformattedText"/>
+        <w:numPr>
+          <w:ilvl w:val="1"/>
+          <w:numId w:val="3"/>
+        </w:numPr>
+        <w:rPr>
+          <w:b w:val="false"/>
+          <w:bCs w:val="false"/>
+          <w:sz w:val="20"/>
+          <w:szCs w:val="20"/>
+        </w:rPr>
+      </w:pPr>
+      <w:r>
+        <w:rPr>
+          <w:b w:val="false"/>
+          <w:bCs w:val="false"/>
+          <w:sz w:val="20"/>
+          <w:szCs w:val="20"/>
+        </w:rPr>
+        <w:t>By saving real values, there is no need to query the database two times as to first get users data then resolve their coutnry and company id's from company and country collections.</w:t>
+      </w:r>
+    </w:p>
+    <w:p>
+      <w:pPr>
+        <w:pStyle w:val="PreformattedText"/>
+        <w:rPr>
+          <w:b w:val="false"/>
+          <w:bCs w:val="false"/>
+          <w:sz w:val="20"/>
+          <w:szCs w:val="20"/>
+        </w:rPr>
+      </w:pPr>
+      <w:r>
+        <w:rPr>
+          <w:b w:val="false"/>
+          <w:bCs w:val="false"/>
+          <w:sz w:val="20"/>
+          <w:szCs w:val="20"/>
+        </w:rPr>
+      </w:r>
+    </w:p>
+    <w:p>
+      <w:pPr>
+        <w:pStyle w:val="PreformattedText"/>
+        <w:numPr>
+          <w:ilvl w:val="1"/>
+          <w:numId w:val="3"/>
+        </w:numPr>
+        <w:rPr>
+          <w:b w:val="false"/>
+          <w:bCs w:val="false"/>
+          <w:sz w:val="20"/>
+          <w:szCs w:val="20"/>
+        </w:rPr>
+      </w:pPr>
+      <w:r>
+        <w:rPr>
+          <w:b w:val="false"/>
+          <w:bCs w:val="false"/>
+          <w:sz w:val="20"/>
+          <w:szCs w:val="20"/>
+        </w:rPr>
+        <w:t>The values of country and company are not very susceptible to change in near future, hence we don't have to update their value in every user document.</w:t>
+      </w:r>
+    </w:p>
+    <w:p>
+      <w:pPr>
+        <w:pStyle w:val="PreformattedText"/>
+        <w:rPr>
+          <w:b w:val="false"/>
+          <w:bCs w:val="false"/>
+          <w:sz w:val="20"/>
+          <w:szCs w:val="20"/>
+        </w:rPr>
+      </w:pPr>
+      <w:r>
+        <w:rPr>
+          <w:b w:val="false"/>
+          <w:bCs w:val="false"/>
+          <w:sz w:val="20"/>
+          <w:szCs w:val="20"/>
+        </w:rPr>
+      </w:r>
+    </w:p>
+    <w:p>
+      <w:pPr>
+        <w:pStyle w:val="PreformattedText"/>
+        <w:rPr>
+          <w:b/>
+          <w:bCs/>
+          <w:sz w:val="20"/>
+          <w:szCs w:val="20"/>
+        </w:rPr>
+      </w:pPr>
+      <w:r>
+        <w:rPr>
+          <w:b/>
+          <w:bCs/>
+          <w:sz w:val="20"/>
+          <w:szCs w:val="20"/>
+        </w:rPr>
+        <w:t>**NOTE : In this particular case, sacrificing normalization, leads to faster reads from database and update will be not their very often in near future. Bargain for faster reads with slower updates.</w:t>
+      </w:r>
+    </w:p>
+    <w:p>
+      <w:pPr>
+        <w:pStyle w:val="PreformattedText"/>
+        <w:rPr>
+          <w:b w:val="false"/>
+          <w:bCs w:val="false"/>
+          <w:sz w:val="20"/>
+          <w:szCs w:val="20"/>
+        </w:rPr>
+      </w:pPr>
+      <w:r>
+        <w:rPr>
+          <w:b w:val="false"/>
+          <w:bCs w:val="false"/>
+          <w:sz w:val="20"/>
+          <w:szCs w:val="20"/>
+        </w:rPr>
+      </w:r>
+    </w:p>
+    <w:p>
+      <w:pPr>
+        <w:pStyle w:val="PreformattedText"/>
+        <w:rPr>
+          <w:b w:val="false"/>
+          <w:bCs w:val="false"/>
+          <w:sz w:val="20"/>
+          <w:szCs w:val="20"/>
+        </w:rPr>
+      </w:pPr>
+      <w:r>
+        <w:rPr>
+          <w:b w:val="false"/>
+          <w:bCs w:val="false"/>
+          <w:sz w:val="20"/>
+          <w:szCs w:val="20"/>
+        </w:rPr>
+      </w:r>
+    </w:p>
+    <w:p>
+      <w:pPr>
+        <w:pStyle w:val="PreformattedText"/>
+        <w:rPr>
+          <w:b/>
+          <w:bCs/>
+          <w:sz w:val="24"/>
+          <w:szCs w:val="24"/>
+        </w:rPr>
+      </w:pPr>
+      <w:r>
+        <w:rPr>
+          <w:b/>
+          <w:bCs/>
+          <w:sz w:val="24"/>
+          <w:szCs w:val="24"/>
+        </w:rPr>
+        <w:t xml:space="preserve">Mysql To MongoDB Migration : </w:t>
+      </w:r>
+    </w:p>
+    <w:p>
+      <w:pPr>
+        <w:pStyle w:val="PreformattedText"/>
+        <w:rPr>
+          <w:b/>
+          <w:bCs/>
+          <w:sz w:val="24"/>
+          <w:szCs w:val="24"/>
+        </w:rPr>
+      </w:pPr>
+      <w:r>
+        <w:rPr>
+          <w:b/>
+          <w:bCs/>
+          <w:sz w:val="24"/>
+          <w:szCs w:val="24"/>
+        </w:rPr>
+      </w:r>
+    </w:p>
+    <w:p>
+      <w:pPr>
+        <w:pStyle w:val="PreformattedText"/>
+        <w:rPr>
+          <w:b w:val="false"/>
+          <w:bCs w:val="false"/>
+          <w:sz w:val="20"/>
+          <w:szCs w:val="20"/>
+        </w:rPr>
+      </w:pPr>
+      <w:r>
+        <w:rPr>
+          <w:b/>
+          <w:bCs/>
+          <w:sz w:val="20"/>
+          <w:szCs w:val="20"/>
+        </w:rPr>
+        <w:t xml:space="preserve">Mongify </w:t>
+      </w:r>
+      <w:r>
+        <w:rPr>
+          <w:b w:val="false"/>
+          <w:bCs w:val="false"/>
+          <w:sz w:val="20"/>
+          <w:szCs w:val="20"/>
+        </w:rPr>
+        <w:t xml:space="preserve">is the tool for the job. It is used to get data from the mysql database and import into MongoDB. Its open source too and can be changed according to the business needs. </w:t>
+      </w:r>
+    </w:p>
+    <w:p>
+      <w:pPr>
+        <w:pStyle w:val="PreformattedText"/>
+        <w:numPr>
+          <w:ilvl w:val="0"/>
+          <w:numId w:val="5"/>
+        </w:numPr>
+        <w:rPr>
+          <w:b w:val="false"/>
+          <w:bCs w:val="false"/>
+          <w:sz w:val="20"/>
+          <w:szCs w:val="20"/>
+        </w:rPr>
+      </w:pPr>
+      <w:r>
+        <w:rPr>
+          <w:b w:val="false"/>
+          <w:bCs w:val="false"/>
+          <w:sz w:val="20"/>
+          <w:szCs w:val="20"/>
+        </w:rPr>
+        <w:t>Mapping the data strucuture</w:t>
+      </w:r>
+    </w:p>
+    <w:p>
+      <w:pPr>
+        <w:pStyle w:val="PreformattedText"/>
+        <w:numPr>
+          <w:ilvl w:val="0"/>
+          <w:numId w:val="5"/>
+        </w:numPr>
+        <w:rPr>
+          <w:b w:val="false"/>
+          <w:bCs w:val="false"/>
+          <w:sz w:val="20"/>
+          <w:szCs w:val="20"/>
+        </w:rPr>
+      </w:pPr>
+      <w:r>
+        <w:rPr>
+          <w:b w:val="false"/>
+          <w:bCs w:val="false"/>
+          <w:sz w:val="20"/>
+          <w:szCs w:val="20"/>
+        </w:rPr>
+        <w:t>Export data from mysql and import it according to the defined structure.</w:t>
+      </w:r>
+    </w:p>
+    <w:p>
+      <w:pPr>
+        <w:pStyle w:val="PreformattedText"/>
+        <w:rPr>
+          <w:sz w:val="20"/>
+          <w:szCs w:val="20"/>
+        </w:rPr>
+      </w:pPr>
+      <w:r>
+        <w:rPr>
+          <w:sz w:val="20"/>
+          <w:szCs w:val="20"/>
+        </w:rPr>
+      </w:r>
+    </w:p>
+    <w:p>
+      <w:pPr>
+        <w:pStyle w:val="PreformattedText"/>
+        <w:rPr>
+          <w:b w:val="false"/>
+          <w:bCs w:val="false"/>
+          <w:sz w:val="20"/>
+          <w:szCs w:val="20"/>
+        </w:rPr>
+      </w:pPr>
+      <w:r>
+        <w:rPr>
+          <w:b/>
+          <w:bCs/>
+          <w:sz w:val="20"/>
+          <w:szCs w:val="20"/>
+        </w:rPr>
+        <w:t xml:space="preserve">Mongoose </w:t>
+      </w:r>
+      <w:r>
+        <w:rPr>
+          <w:b w:val="false"/>
+          <w:bCs w:val="false"/>
+          <w:sz w:val="20"/>
+          <w:szCs w:val="20"/>
+        </w:rPr>
+        <w:t xml:space="preserve">will be used as </w:t>
+      </w:r>
+      <w:r>
+        <w:rPr>
+          <w:b/>
+          <w:bCs/>
+          <w:sz w:val="20"/>
+          <w:szCs w:val="20"/>
+        </w:rPr>
+        <w:t xml:space="preserve">ORM </w:t>
+      </w:r>
+      <w:r>
+        <w:rPr>
+          <w:b w:val="false"/>
+          <w:bCs w:val="false"/>
+          <w:sz w:val="20"/>
+          <w:szCs w:val="20"/>
+        </w:rPr>
+        <w:t>for defining some structure for mongoDB. It will convert the data from Mysql according to its own structure and import it in the mongoDB.</w:t>
+      </w:r>
+    </w:p>
+    <w:p>
+      <w:pPr>
+        <w:pStyle w:val="PreformattedText"/>
+        <w:rPr>
+          <w:b/>
+          <w:bCs/>
+          <w:sz w:val="20"/>
+          <w:szCs w:val="20"/>
+        </w:rPr>
+      </w:pPr>
+      <w:r>
+        <w:rPr>
+          <w:b/>
+          <w:bCs/>
+          <w:sz w:val="20"/>
+          <w:szCs w:val="20"/>
+        </w:rPr>
+      </w:r>
+    </w:p>
+    <w:p>
+      <w:pPr>
+        <w:pStyle w:val="PreformattedText"/>
+        <w:rPr>
+          <w:b w:val="false"/>
+          <w:bCs w:val="false"/>
+          <w:sz w:val="20"/>
+          <w:szCs w:val="20"/>
+        </w:rPr>
+      </w:pPr>
+      <w:r>
+        <w:rPr>
+          <w:b w:val="false"/>
+          <w:bCs w:val="false"/>
+          <w:sz w:val="20"/>
+          <w:szCs w:val="20"/>
+        </w:rPr>
+        <w:t>If mysql contains normalized data then logic has to be developed for denormalizing the data before importing to the MongDB.</w:t>
+      </w:r>
+    </w:p>
+    <w:p>
+      <w:pPr>
+        <w:pStyle w:val="PreformattedText"/>
+        <w:rPr>
+          <w:b/>
+          <w:bCs/>
+          <w:sz w:val="20"/>
+          <w:szCs w:val="20"/>
+        </w:rPr>
+      </w:pPr>
+      <w:r>
+        <w:rPr>
+          <w:b/>
+          <w:bCs/>
+          <w:sz w:val="20"/>
+          <w:szCs w:val="20"/>
+        </w:rPr>
+      </w:r>
+    </w:p>
+    <w:p>
+      <w:pPr>
+        <w:pStyle w:val="PreformattedText"/>
+        <w:rPr>
+          <w:b/>
+          <w:bCs/>
+          <w:sz w:val="20"/>
+          <w:szCs w:val="20"/>
+        </w:rPr>
+      </w:pPr>
+      <w:r>
+        <w:rPr>
+          <w:b/>
+          <w:bCs/>
+          <w:sz w:val="20"/>
+          <w:szCs w:val="20"/>
+        </w:rPr>
+      </w:r>
+    </w:p>
+    <w:p>
+      <w:pPr>
+        <w:pStyle w:val="PreformattedText"/>
+        <w:rPr>
+          <w:b/>
+          <w:bCs/>
+          <w:sz w:val="20"/>
+          <w:szCs w:val="20"/>
+        </w:rPr>
+      </w:pPr>
+      <w:r>
+        <w:rPr>
+          <w:b/>
+          <w:bCs/>
+          <w:sz w:val="20"/>
+          <w:szCs w:val="20"/>
+        </w:rPr>
+      </w:r>
+    </w:p>
+    <w:p>
+      <w:pPr>
+        <w:pStyle w:val="Normal"/>
+        <w:rPr>
+          <w:b/>
+          <w:bCs/>
+          <w:sz w:val="22"/>
+          <w:szCs w:val="22"/>
+        </w:rPr>
+      </w:pPr>
+      <w:r>
+        <w:rPr>
+          <w:b/>
+          <w:bCs/>
+          <w:sz w:val="22"/>
+          <w:szCs w:val="22"/>
+        </w:rPr>
+        <w:t>Mongify will read your mysql database, build a translation file for you and all you have to do is map how you want your data transformed.</w:t>
+      </w:r>
+      <w:r>
+        <w:rPr>
+          <w:b/>
+          <w:bCs/>
+          <w:sz w:val="20"/>
+          <w:szCs w:val="20"/>
+        </w:rPr>
+        <w:br/>
+        <w:br/>
+      </w:r>
+      <w:r>
+        <w:rPr>
+          <w:b/>
+          <w:bCs/>
+          <w:sz w:val="22"/>
+          <w:szCs w:val="22"/>
+        </w:rPr>
+        <w:t>It supports:</w:t>
+      </w:r>
+    </w:p>
+    <w:p>
+      <w:pPr>
+        <w:pStyle w:val="TextBody"/>
+        <w:numPr>
+          <w:ilvl w:val="0"/>
+          <w:numId w:val="6"/>
+        </w:numPr>
+        <w:tabs>
+          <w:tab w:val="left" w:pos="0" w:leader="none"/>
+        </w:tabs>
+        <w:spacing w:before="0" w:after="0"/>
+        <w:ind w:left="707" w:right="0" w:hanging="283"/>
+        <w:rPr/>
+      </w:pPr>
+      <w:r>
+        <w:rPr/>
+        <w:t>Updating internal IDs (to BSON ObjectID)</w:t>
+      </w:r>
+    </w:p>
+    <w:p>
+      <w:pPr>
+        <w:pStyle w:val="TextBody"/>
+        <w:numPr>
+          <w:ilvl w:val="0"/>
+          <w:numId w:val="6"/>
+        </w:numPr>
+        <w:tabs>
+          <w:tab w:val="left" w:pos="0" w:leader="none"/>
+        </w:tabs>
+        <w:spacing w:before="0" w:after="0"/>
+        <w:ind w:left="707" w:right="0" w:hanging="283"/>
+        <w:rPr/>
+      </w:pPr>
+      <w:r>
+        <w:rPr/>
+        <w:t>Updating referencing IDs</w:t>
+      </w:r>
+    </w:p>
+    <w:p>
+      <w:pPr>
+        <w:pStyle w:val="TextBody"/>
+        <w:numPr>
+          <w:ilvl w:val="0"/>
+          <w:numId w:val="6"/>
+        </w:numPr>
+        <w:tabs>
+          <w:tab w:val="left" w:pos="0" w:leader="none"/>
+        </w:tabs>
+        <w:spacing w:before="0" w:after="0"/>
+        <w:ind w:left="707" w:right="0" w:hanging="283"/>
+        <w:rPr/>
+      </w:pPr>
+      <w:r>
+        <w:rPr/>
+        <w:t>Typecasting values</w:t>
+      </w:r>
+    </w:p>
+    <w:p>
+      <w:pPr>
+        <w:pStyle w:val="TextBody"/>
+        <w:numPr>
+          <w:ilvl w:val="0"/>
+          <w:numId w:val="6"/>
+        </w:numPr>
+        <w:tabs>
+          <w:tab w:val="left" w:pos="0" w:leader="none"/>
+        </w:tabs>
+        <w:spacing w:before="0" w:after="0"/>
+        <w:ind w:left="707" w:right="0" w:hanging="283"/>
+        <w:rPr/>
+      </w:pPr>
+      <w:r>
+        <w:rPr/>
+        <w:t>Embedding Tables into other documents</w:t>
+      </w:r>
+    </w:p>
+    <w:p>
+      <w:pPr>
+        <w:pStyle w:val="TextBody"/>
+        <w:numPr>
+          <w:ilvl w:val="0"/>
+          <w:numId w:val="6"/>
+        </w:numPr>
+        <w:tabs>
+          <w:tab w:val="left" w:pos="0" w:leader="none"/>
+        </w:tabs>
+        <w:ind w:left="707" w:right="0" w:hanging="283"/>
+        <w:rPr/>
+      </w:pPr>
+      <w:r>
+        <w:rPr/>
+        <w:t>Before filters (to change data manually before import)</w:t>
+      </w:r>
+    </w:p>
+    <w:p>
+      <w:pPr>
+        <w:pStyle w:val="TextBody"/>
+        <w:ind w:left="707" w:right="0" w:hanging="0"/>
+        <w:rPr/>
+      </w:pPr>
+      <w:r>
+        <w:rPr/>
+      </w:r>
+    </w:p>
+    <w:p>
+      <w:pPr>
+        <w:pStyle w:val="TextBody"/>
+        <w:rPr>
+          <w:b/>
+          <w:bCs/>
+          <w:sz w:val="22"/>
+          <w:szCs w:val="22"/>
+        </w:rPr>
+      </w:pPr>
+      <w:r>
+        <w:rPr>
+          <w:b/>
+          <w:bCs/>
+          <w:sz w:val="22"/>
+          <w:szCs w:val="22"/>
+        </w:rPr>
+        <w:t>*NOTE – Real procedure depends upon the current Mysql database structure, steps stated above may change according to the current schema and business use cases.</w:t>
+      </w:r>
+    </w:p>
+    <w:p>
+      <w:pPr>
+        <w:pStyle w:val="PreformattedText"/>
+        <w:rPr>
+          <w:b/>
+          <w:bCs/>
+          <w:sz w:val="20"/>
+          <w:szCs w:val="20"/>
+        </w:rPr>
+      </w:pPr>
+      <w:r>
+        <w:rPr>
+          <w:b/>
+          <w:bCs/>
+          <w:sz w:val="20"/>
+          <w:szCs w:val="20"/>
+        </w:rPr>
+      </w:r>
+    </w:p>
+    <w:p>
+      <w:pPr>
+        <w:pStyle w:val="PreformattedText"/>
+        <w:rPr>
+          <w:b w:val="false"/>
+          <w:bCs w:val="false"/>
+          <w:sz w:val="20"/>
+          <w:szCs w:val="20"/>
+        </w:rPr>
+      </w:pPr>
+      <w:r>
+        <w:rPr>
+          <w:b w:val="false"/>
+          <w:bCs w:val="false"/>
+          <w:sz w:val="20"/>
+          <w:szCs w:val="20"/>
+        </w:rPr>
+      </w:r>
+    </w:p>
+    <w:p>
+      <w:pPr>
+        <w:pStyle w:val="PreformattedText"/>
+        <w:rPr>
+          <w:b/>
+          <w:bCs/>
+          <w:sz w:val="24"/>
+          <w:szCs w:val="24"/>
+        </w:rPr>
+      </w:pPr>
+      <w:r>
+        <w:rPr>
+          <w:b/>
+          <w:bCs/>
+          <w:sz w:val="24"/>
+          <w:szCs w:val="24"/>
+        </w:rPr>
+        <w:t>Security Implemention :</w:t>
+      </w:r>
+    </w:p>
+    <w:p>
+      <w:pPr>
+        <w:pStyle w:val="PreformattedText"/>
+        <w:rPr>
+          <w:b/>
+          <w:bCs/>
+          <w:sz w:val="24"/>
+          <w:szCs w:val="24"/>
+        </w:rPr>
+      </w:pPr>
+      <w:r>
+        <w:rPr>
+          <w:b/>
+          <w:bCs/>
+          <w:sz w:val="24"/>
+          <w:szCs w:val="24"/>
+        </w:rPr>
+      </w:r>
+    </w:p>
+    <w:p>
+      <w:pPr>
+        <w:pStyle w:val="PreformattedText"/>
+        <w:rPr>
+          <w:b w:val="false"/>
+          <w:bCs w:val="false"/>
+          <w:sz w:val="20"/>
+          <w:szCs w:val="20"/>
+        </w:rPr>
+      </w:pPr>
+      <w:r>
+        <w:rPr>
+          <w:b/>
+          <w:bCs/>
+          <w:sz w:val="24"/>
+          <w:szCs w:val="24"/>
+        </w:rPr>
+        <w:t xml:space="preserve">  </w:t>
+      </w:r>
+      <w:r>
+        <w:rPr>
+          <w:b w:val="false"/>
+          <w:bCs w:val="false"/>
+          <w:sz w:val="20"/>
+          <w:szCs w:val="20"/>
+        </w:rPr>
+        <w:t>Node.js provides Helmet API, that can be integrated in the ExpressJS Framework being currently used in our application. This api will be used as middleware and parse every request before reaching any logic or database layer.</w:t>
+      </w:r>
+    </w:p>
+    <w:p>
+      <w:pPr>
+        <w:pStyle w:val="PreformattedText"/>
+        <w:rPr>
+          <w:b/>
+          <w:bCs/>
+          <w:sz w:val="24"/>
+          <w:szCs w:val="24"/>
+        </w:rPr>
+      </w:pPr>
+      <w:r>
+        <w:rPr>
+          <w:b/>
+          <w:bCs/>
+          <w:sz w:val="24"/>
+          <w:szCs w:val="24"/>
+        </w:rPr>
+      </w:r>
+    </w:p>
+    <w:p>
+      <w:pPr>
+        <w:pStyle w:val="PreformattedText"/>
+        <w:rPr>
+          <w:b/>
+          <w:bCs/>
+          <w:sz w:val="24"/>
+          <w:szCs w:val="24"/>
+        </w:rPr>
+      </w:pPr>
+      <w:r>
+        <w:rPr>
+          <w:b/>
+          <w:bCs/>
+          <w:sz w:val="24"/>
+          <w:szCs w:val="24"/>
+        </w:rPr>
+      </w:r>
+    </w:p>
+    <w:p>
+      <w:pPr>
+        <w:pStyle w:val="PreformattedText"/>
+        <w:rPr>
+          <w:b w:val="false"/>
+          <w:bCs w:val="false"/>
+          <w:sz w:val="20"/>
+          <w:szCs w:val="20"/>
+        </w:rPr>
+      </w:pPr>
+      <w:r>
+        <w:rPr>
+          <w:b/>
+          <w:bCs/>
+          <w:sz w:val="20"/>
+          <w:szCs w:val="20"/>
+        </w:rPr>
+        <w:t>Some Services From API :</w:t>
+      </w:r>
+      <w:r>
+        <w:rPr>
+          <w:b w:val="false"/>
+          <w:bCs w:val="false"/>
+          <w:sz w:val="20"/>
+          <w:szCs w:val="20"/>
+        </w:rPr>
+        <w:t xml:space="preserve"> </w:t>
+      </w:r>
+    </w:p>
+    <w:p>
+      <w:pPr>
+        <w:pStyle w:val="TextBody"/>
+        <w:numPr>
+          <w:ilvl w:val="0"/>
+          <w:numId w:val="4"/>
+        </w:numPr>
+        <w:tabs>
+          <w:tab w:val="left" w:pos="0" w:leader="none"/>
+        </w:tabs>
+        <w:spacing w:before="0" w:after="0"/>
+        <w:ind w:left="707" w:right="0" w:hanging="283"/>
+        <w:rPr/>
+      </w:pPr>
+      <w:hyperlink r:id="rId2">
+        <w:r>
+          <w:rPr>
+            <w:rStyle w:val="InternetLink"/>
+          </w:rPr>
+          <w:t>dnsPrefetchControl</w:t>
+        </w:r>
+      </w:hyperlink>
+      <w:r>
+        <w:rPr/>
+        <w:t xml:space="preserve"> controls browser DNS prefetching </w:t>
+      </w:r>
+    </w:p>
+    <w:p>
+      <w:pPr>
+        <w:pStyle w:val="TextBody"/>
+        <w:numPr>
+          <w:ilvl w:val="0"/>
+          <w:numId w:val="4"/>
+        </w:numPr>
+        <w:tabs>
+          <w:tab w:val="left" w:pos="0" w:leader="none"/>
+        </w:tabs>
+        <w:spacing w:before="0" w:after="0"/>
+        <w:ind w:left="707" w:right="0" w:hanging="283"/>
+        <w:rPr/>
+      </w:pPr>
+      <w:hyperlink r:id="rId3">
+        <w:r>
+          <w:rPr>
+            <w:rStyle w:val="InternetLink"/>
+          </w:rPr>
+          <w:t>frameguard</w:t>
+        </w:r>
+      </w:hyperlink>
+      <w:r>
+        <w:rPr/>
+        <w:t xml:space="preserve"> to prevent clickjacking </w:t>
+      </w:r>
+    </w:p>
+    <w:p>
+      <w:pPr>
+        <w:pStyle w:val="TextBody"/>
+        <w:numPr>
+          <w:ilvl w:val="0"/>
+          <w:numId w:val="4"/>
+        </w:numPr>
+        <w:tabs>
+          <w:tab w:val="left" w:pos="0" w:leader="none"/>
+        </w:tabs>
+        <w:spacing w:before="0" w:after="0"/>
+        <w:ind w:left="707" w:right="0" w:hanging="283"/>
+        <w:rPr/>
+      </w:pPr>
+      <w:hyperlink r:id="rId4">
+        <w:r>
+          <w:rPr>
+            <w:rStyle w:val="InternetLink"/>
+          </w:rPr>
+          <w:t>hidePoweredBy</w:t>
+        </w:r>
+      </w:hyperlink>
+      <w:r>
+        <w:rPr/>
+        <w:t xml:space="preserve"> to remove the X-Powered-By header </w:t>
+      </w:r>
+    </w:p>
+    <w:p>
+      <w:pPr>
+        <w:pStyle w:val="TextBody"/>
+        <w:numPr>
+          <w:ilvl w:val="0"/>
+          <w:numId w:val="4"/>
+        </w:numPr>
+        <w:tabs>
+          <w:tab w:val="left" w:pos="0" w:leader="none"/>
+        </w:tabs>
+        <w:spacing w:before="0" w:after="0"/>
+        <w:ind w:left="707" w:right="0" w:hanging="283"/>
+        <w:rPr/>
+      </w:pPr>
+      <w:hyperlink r:id="rId5">
+        <w:r>
+          <w:rPr>
+            <w:rStyle w:val="InternetLink"/>
+          </w:rPr>
+          <w:t>hpkp</w:t>
+        </w:r>
+      </w:hyperlink>
+      <w:r>
+        <w:rPr/>
+        <w:t xml:space="preserve"> for HTTP Public Key Pinning </w:t>
+      </w:r>
+    </w:p>
+    <w:p>
+      <w:pPr>
+        <w:pStyle w:val="TextBody"/>
+        <w:numPr>
+          <w:ilvl w:val="0"/>
+          <w:numId w:val="4"/>
+        </w:numPr>
+        <w:tabs>
+          <w:tab w:val="left" w:pos="0" w:leader="none"/>
+        </w:tabs>
+        <w:spacing w:before="0" w:after="0"/>
+        <w:ind w:left="707" w:right="0" w:hanging="283"/>
+        <w:rPr/>
+      </w:pPr>
+      <w:hyperlink r:id="rId6">
+        <w:r>
+          <w:rPr>
+            <w:rStyle w:val="InternetLink"/>
+          </w:rPr>
+          <w:t>hsts</w:t>
+        </w:r>
+      </w:hyperlink>
+      <w:r>
+        <w:rPr/>
+        <w:t xml:space="preserve"> for HTTP Strict Transport Security </w:t>
+      </w:r>
+    </w:p>
+    <w:p>
+      <w:pPr>
+        <w:pStyle w:val="TextBody"/>
+        <w:numPr>
+          <w:ilvl w:val="0"/>
+          <w:numId w:val="4"/>
+        </w:numPr>
+        <w:tabs>
+          <w:tab w:val="left" w:pos="0" w:leader="none"/>
+        </w:tabs>
+        <w:spacing w:before="0" w:after="0"/>
+        <w:ind w:left="707" w:right="0" w:hanging="283"/>
+        <w:rPr/>
+      </w:pPr>
+      <w:hyperlink r:id="rId7">
+        <w:r>
+          <w:rPr>
+            <w:rStyle w:val="InternetLink"/>
+          </w:rPr>
+          <w:t>ieNoOpen</w:t>
+        </w:r>
+      </w:hyperlink>
+      <w:r>
+        <w:rPr/>
+        <w:t xml:space="preserve"> sets X-Download-Options for IE8+ </w:t>
+      </w:r>
+    </w:p>
+    <w:p>
+      <w:pPr>
+        <w:pStyle w:val="TextBody"/>
+        <w:numPr>
+          <w:ilvl w:val="0"/>
+          <w:numId w:val="4"/>
+        </w:numPr>
+        <w:tabs>
+          <w:tab w:val="left" w:pos="0" w:leader="none"/>
+        </w:tabs>
+        <w:spacing w:before="0" w:after="0"/>
+        <w:ind w:left="707" w:right="0" w:hanging="283"/>
+        <w:rPr/>
+      </w:pPr>
+      <w:hyperlink r:id="rId8">
+        <w:r>
+          <w:rPr>
+            <w:rStyle w:val="InternetLink"/>
+          </w:rPr>
+          <w:t>noCache</w:t>
+        </w:r>
+      </w:hyperlink>
+      <w:r>
+        <w:rPr/>
+        <w:t xml:space="preserve"> to disable client-side caching </w:t>
+      </w:r>
+    </w:p>
+    <w:p>
+      <w:pPr>
+        <w:pStyle w:val="TextBody"/>
+        <w:numPr>
+          <w:ilvl w:val="0"/>
+          <w:numId w:val="4"/>
+        </w:numPr>
+        <w:tabs>
+          <w:tab w:val="left" w:pos="0" w:leader="none"/>
+        </w:tabs>
+        <w:spacing w:before="0" w:after="0"/>
+        <w:ind w:left="707" w:right="0" w:hanging="283"/>
+        <w:rPr/>
+      </w:pPr>
+      <w:hyperlink r:id="rId9">
+        <w:r>
+          <w:rPr>
+            <w:rStyle w:val="InternetLink"/>
+          </w:rPr>
+          <w:t>noSniff</w:t>
+        </w:r>
+      </w:hyperlink>
+      <w:r>
+        <w:rPr/>
+        <w:t xml:space="preserve"> to keep clients from sniffing the MIME type </w:t>
+      </w:r>
+    </w:p>
+    <w:p>
+      <w:pPr>
+        <w:pStyle w:val="TextBody"/>
+        <w:numPr>
+          <w:ilvl w:val="0"/>
+          <w:numId w:val="4"/>
+        </w:numPr>
+        <w:tabs>
+          <w:tab w:val="left" w:pos="0" w:leader="none"/>
+        </w:tabs>
+        <w:ind w:left="707" w:right="0" w:hanging="283"/>
+        <w:rPr/>
+      </w:pPr>
+      <w:hyperlink r:id="rId10">
+        <w:r>
+          <w:rPr>
+            <w:rStyle w:val="InternetLink"/>
+          </w:rPr>
+          <w:t>xssFilter</w:t>
+        </w:r>
+      </w:hyperlink>
+      <w:r>
+        <w:rPr/>
+        <w:t xml:space="preserve"> adds some small XSS protections </w:t>
+      </w:r>
+    </w:p>
+    <w:p>
+      <w:pPr>
+        <w:pStyle w:val="PreformattedText"/>
+        <w:rPr>
+          <w:b/>
+          <w:bCs/>
+          <w:sz w:val="24"/>
+          <w:szCs w:val="24"/>
+        </w:rPr>
+      </w:pPr>
+      <w:r>
+        <w:rPr>
+          <w:b/>
+          <w:bCs/>
+          <w:sz w:val="24"/>
+          <w:szCs w:val="24"/>
+        </w:rPr>
+      </w:r>
+    </w:p>
+    <w:p>
+      <w:pPr>
+        <w:pStyle w:val="PreformattedText"/>
+        <w:rPr>
+          <w:b w:val="false"/>
+          <w:bCs w:val="false"/>
+          <w:sz w:val="20"/>
+          <w:szCs w:val="20"/>
+        </w:rPr>
+      </w:pPr>
+      <w:r>
+        <w:rPr>
+          <w:b w:val="false"/>
+          <w:bCs w:val="false"/>
+          <w:sz w:val="20"/>
+          <w:szCs w:val="20"/>
+        </w:rPr>
+      </w:r>
+    </w:p>
+    <w:p>
+      <w:pPr>
+        <w:pStyle w:val="PreformattedText"/>
+        <w:rPr>
+          <w:b w:val="false"/>
+          <w:bCs w:val="false"/>
+          <w:sz w:val="20"/>
+          <w:szCs w:val="20"/>
+        </w:rPr>
+      </w:pPr>
+      <w:r>
+        <w:rPr>
+          <w:b w:val="false"/>
+          <w:bCs w:val="false"/>
+          <w:sz w:val="20"/>
+          <w:szCs w:val="20"/>
+        </w:rPr>
+        <w:t xml:space="preserve"> </w:t>
       </w:r>
     </w:p>
     <w:sectPr>
@@ -1299,6 +4224,509 @@
   <w:abstractNum w:abstractNumId="3">
     <w:lvl w:ilvl="0">
       <w:start w:val="1"/>
+      <w:numFmt w:val="decimal"/>
+      <w:lvlText w:val="%1."/>
+      <w:lvlJc w:val="left"/>
+      <w:pPr>
+        <w:tabs>
+          <w:tab w:val="num" w:pos="720"/>
+        </w:tabs>
+        <w:ind w:left="720" w:hanging="360"/>
+      </w:pPr>
+    </w:lvl>
+    <w:lvl w:ilvl="1">
+      <w:start w:val="1"/>
+      <w:numFmt w:val="decimal"/>
+      <w:lvlText w:val="%2."/>
+      <w:lvlJc w:val="left"/>
+      <w:pPr>
+        <w:tabs>
+          <w:tab w:val="num" w:pos="1080"/>
+        </w:tabs>
+        <w:ind w:left="1080" w:hanging="360"/>
+      </w:pPr>
+    </w:lvl>
+    <w:lvl w:ilvl="2">
+      <w:start w:val="1"/>
+      <w:numFmt w:val="decimal"/>
+      <w:lvlText w:val="%3."/>
+      <w:lvlJc w:val="left"/>
+      <w:pPr>
+        <w:tabs>
+          <w:tab w:val="num" w:pos="1440"/>
+        </w:tabs>
+        <w:ind w:left="1440" w:hanging="360"/>
+      </w:pPr>
+    </w:lvl>
+    <w:lvl w:ilvl="3">
+      <w:start w:val="1"/>
+      <w:numFmt w:val="decimal"/>
+      <w:lvlText w:val="%4."/>
+      <w:lvlJc w:val="left"/>
+      <w:pPr>
+        <w:tabs>
+          <w:tab w:val="num" w:pos="1800"/>
+        </w:tabs>
+        <w:ind w:left="1800" w:hanging="360"/>
+      </w:pPr>
+    </w:lvl>
+    <w:lvl w:ilvl="4">
+      <w:start w:val="1"/>
+      <w:numFmt w:val="decimal"/>
+      <w:lvlText w:val="%5."/>
+      <w:lvlJc w:val="left"/>
+      <w:pPr>
+        <w:tabs>
+          <w:tab w:val="num" w:pos="2160"/>
+        </w:tabs>
+        <w:ind w:left="2160" w:hanging="360"/>
+      </w:pPr>
+    </w:lvl>
+    <w:lvl w:ilvl="5">
+      <w:start w:val="1"/>
+      <w:numFmt w:val="decimal"/>
+      <w:lvlText w:val="%6."/>
+      <w:lvlJc w:val="left"/>
+      <w:pPr>
+        <w:tabs>
+          <w:tab w:val="num" w:pos="2520"/>
+        </w:tabs>
+        <w:ind w:left="2520" w:hanging="360"/>
+      </w:pPr>
+    </w:lvl>
+    <w:lvl w:ilvl="6">
+      <w:start w:val="1"/>
+      <w:numFmt w:val="decimal"/>
+      <w:lvlText w:val="%7."/>
+      <w:lvlJc w:val="left"/>
+      <w:pPr>
+        <w:tabs>
+          <w:tab w:val="num" w:pos="2880"/>
+        </w:tabs>
+        <w:ind w:left="2880" w:hanging="360"/>
+      </w:pPr>
+    </w:lvl>
+    <w:lvl w:ilvl="7">
+      <w:start w:val="1"/>
+      <w:numFmt w:val="decimal"/>
+      <w:lvlText w:val="%8."/>
+      <w:lvlJc w:val="left"/>
+      <w:pPr>
+        <w:tabs>
+          <w:tab w:val="num" w:pos="3240"/>
+        </w:tabs>
+        <w:ind w:left="3240" w:hanging="360"/>
+      </w:pPr>
+    </w:lvl>
+    <w:lvl w:ilvl="8">
+      <w:start w:val="1"/>
+      <w:numFmt w:val="decimal"/>
+      <w:lvlText w:val="%9."/>
+      <w:lvlJc w:val="left"/>
+      <w:pPr>
+        <w:tabs>
+          <w:tab w:val="num" w:pos="3600"/>
+        </w:tabs>
+        <w:ind w:left="3600" w:hanging="360"/>
+      </w:pPr>
+    </w:lvl>
+  </w:abstractNum>
+  <w:abstractNum w:abstractNumId="4">
+    <w:lvl w:ilvl="0">
+      <w:start w:val="1"/>
+      <w:numFmt w:val="bullet"/>
+      <w:lvlText w:val=""/>
+      <w:lvlJc w:val="left"/>
+      <w:pPr>
+        <w:tabs>
+          <w:tab w:val="num" w:pos="707"/>
+        </w:tabs>
+        <w:ind w:left="707" w:hanging="283"/>
+      </w:pPr>
+      <w:rPr>
+        <w:rFonts w:ascii="Symbol" w:hAnsi="Symbol" w:cs="Symbol" w:hint="default"/>
+      </w:rPr>
+    </w:lvl>
+    <w:lvl w:ilvl="1">
+      <w:start w:val="1"/>
+      <w:numFmt w:val="bullet"/>
+      <w:lvlText w:val=""/>
+      <w:lvlJc w:val="left"/>
+      <w:pPr>
+        <w:tabs>
+          <w:tab w:val="num" w:pos="1414"/>
+        </w:tabs>
+        <w:ind w:left="1414" w:hanging="283"/>
+      </w:pPr>
+      <w:rPr>
+        <w:rFonts w:ascii="Symbol" w:hAnsi="Symbol" w:cs="Symbol" w:hint="default"/>
+      </w:rPr>
+    </w:lvl>
+    <w:lvl w:ilvl="2">
+      <w:start w:val="1"/>
+      <w:numFmt w:val="bullet"/>
+      <w:lvlText w:val=""/>
+      <w:lvlJc w:val="left"/>
+      <w:pPr>
+        <w:tabs>
+          <w:tab w:val="num" w:pos="2121"/>
+        </w:tabs>
+        <w:ind w:left="2121" w:hanging="283"/>
+      </w:pPr>
+      <w:rPr>
+        <w:rFonts w:ascii="Symbol" w:hAnsi="Symbol" w:cs="Symbol" w:hint="default"/>
+      </w:rPr>
+    </w:lvl>
+    <w:lvl w:ilvl="3">
+      <w:start w:val="1"/>
+      <w:numFmt w:val="bullet"/>
+      <w:lvlText w:val=""/>
+      <w:lvlJc w:val="left"/>
+      <w:pPr>
+        <w:tabs>
+          <w:tab w:val="num" w:pos="2828"/>
+        </w:tabs>
+        <w:ind w:left="2828" w:hanging="283"/>
+      </w:pPr>
+      <w:rPr>
+        <w:rFonts w:ascii="Symbol" w:hAnsi="Symbol" w:cs="Symbol" w:hint="default"/>
+      </w:rPr>
+    </w:lvl>
+    <w:lvl w:ilvl="4">
+      <w:start w:val="1"/>
+      <w:numFmt w:val="bullet"/>
+      <w:lvlText w:val=""/>
+      <w:lvlJc w:val="left"/>
+      <w:pPr>
+        <w:tabs>
+          <w:tab w:val="num" w:pos="3535"/>
+        </w:tabs>
+        <w:ind w:left="3535" w:hanging="283"/>
+      </w:pPr>
+      <w:rPr>
+        <w:rFonts w:ascii="Symbol" w:hAnsi="Symbol" w:cs="Symbol" w:hint="default"/>
+      </w:rPr>
+    </w:lvl>
+    <w:lvl w:ilvl="5">
+      <w:start w:val="1"/>
+      <w:numFmt w:val="bullet"/>
+      <w:lvlText w:val=""/>
+      <w:lvlJc w:val="left"/>
+      <w:pPr>
+        <w:tabs>
+          <w:tab w:val="num" w:pos="4242"/>
+        </w:tabs>
+        <w:ind w:left="4242" w:hanging="283"/>
+      </w:pPr>
+      <w:rPr>
+        <w:rFonts w:ascii="Symbol" w:hAnsi="Symbol" w:cs="Symbol" w:hint="default"/>
+      </w:rPr>
+    </w:lvl>
+    <w:lvl w:ilvl="6">
+      <w:start w:val="1"/>
+      <w:numFmt w:val="bullet"/>
+      <w:lvlText w:val=""/>
+      <w:lvlJc w:val="left"/>
+      <w:pPr>
+        <w:tabs>
+          <w:tab w:val="num" w:pos="4949"/>
+        </w:tabs>
+        <w:ind w:left="4949" w:hanging="283"/>
+      </w:pPr>
+      <w:rPr>
+        <w:rFonts w:ascii="Symbol" w:hAnsi="Symbol" w:cs="Symbol" w:hint="default"/>
+      </w:rPr>
+    </w:lvl>
+    <w:lvl w:ilvl="7">
+      <w:start w:val="1"/>
+      <w:numFmt w:val="bullet"/>
+      <w:lvlText w:val=""/>
+      <w:lvlJc w:val="left"/>
+      <w:pPr>
+        <w:tabs>
+          <w:tab w:val="num" w:pos="5656"/>
+        </w:tabs>
+        <w:ind w:left="5656" w:hanging="283"/>
+      </w:pPr>
+      <w:rPr>
+        <w:rFonts w:ascii="Symbol" w:hAnsi="Symbol" w:cs="Symbol" w:hint="default"/>
+      </w:rPr>
+    </w:lvl>
+    <w:lvl w:ilvl="8">
+      <w:start w:val="1"/>
+      <w:numFmt w:val="bullet"/>
+      <w:lvlText w:val=""/>
+      <w:lvlJc w:val="left"/>
+      <w:pPr>
+        <w:tabs>
+          <w:tab w:val="num" w:pos="6363"/>
+        </w:tabs>
+        <w:ind w:left="6363" w:hanging="283"/>
+      </w:pPr>
+      <w:rPr>
+        <w:rFonts w:ascii="Symbol" w:hAnsi="Symbol" w:cs="Symbol" w:hint="default"/>
+      </w:rPr>
+    </w:lvl>
+  </w:abstractNum>
+  <w:abstractNum w:abstractNumId="5">
+    <w:lvl w:ilvl="0">
+      <w:start w:val="1"/>
+      <w:numFmt w:val="decimal"/>
+      <w:lvlText w:val="%1."/>
+      <w:lvlJc w:val="left"/>
+      <w:pPr>
+        <w:tabs>
+          <w:tab w:val="num" w:pos="720"/>
+        </w:tabs>
+        <w:ind w:left="720" w:hanging="360"/>
+      </w:pPr>
+      <w:rPr/>
+    </w:lvl>
+    <w:lvl w:ilvl="1">
+      <w:start w:val="1"/>
+      <w:numFmt w:val="decimal"/>
+      <w:lvlText w:val="%2."/>
+      <w:lvlJc w:val="left"/>
+      <w:pPr>
+        <w:tabs>
+          <w:tab w:val="num" w:pos="1080"/>
+        </w:tabs>
+        <w:ind w:left="1080" w:hanging="360"/>
+      </w:pPr>
+      <w:rPr/>
+    </w:lvl>
+    <w:lvl w:ilvl="2">
+      <w:start w:val="1"/>
+      <w:numFmt w:val="decimal"/>
+      <w:lvlText w:val="%3."/>
+      <w:lvlJc w:val="left"/>
+      <w:pPr>
+        <w:tabs>
+          <w:tab w:val="num" w:pos="1440"/>
+        </w:tabs>
+        <w:ind w:left="1440" w:hanging="360"/>
+      </w:pPr>
+      <w:rPr/>
+    </w:lvl>
+    <w:lvl w:ilvl="3">
+      <w:start w:val="1"/>
+      <w:numFmt w:val="decimal"/>
+      <w:lvlText w:val="%4."/>
+      <w:lvlJc w:val="left"/>
+      <w:pPr>
+        <w:tabs>
+          <w:tab w:val="num" w:pos="1800"/>
+        </w:tabs>
+        <w:ind w:left="1800" w:hanging="360"/>
+      </w:pPr>
+      <w:rPr/>
+    </w:lvl>
+    <w:lvl w:ilvl="4">
+      <w:start w:val="1"/>
+      <w:numFmt w:val="decimal"/>
+      <w:lvlText w:val="%5."/>
+      <w:lvlJc w:val="left"/>
+      <w:pPr>
+        <w:tabs>
+          <w:tab w:val="num" w:pos="2160"/>
+        </w:tabs>
+        <w:ind w:left="2160" w:hanging="360"/>
+      </w:pPr>
+      <w:rPr/>
+    </w:lvl>
+    <w:lvl w:ilvl="5">
+      <w:start w:val="1"/>
+      <w:numFmt w:val="decimal"/>
+      <w:lvlText w:val="%6."/>
+      <w:lvlJc w:val="left"/>
+      <w:pPr>
+        <w:tabs>
+          <w:tab w:val="num" w:pos="2520"/>
+        </w:tabs>
+        <w:ind w:left="2520" w:hanging="360"/>
+      </w:pPr>
+      <w:rPr/>
+    </w:lvl>
+    <w:lvl w:ilvl="6">
+      <w:start w:val="1"/>
+      <w:numFmt w:val="decimal"/>
+      <w:lvlText w:val="%7."/>
+      <w:lvlJc w:val="left"/>
+      <w:pPr>
+        <w:tabs>
+          <w:tab w:val="num" w:pos="2880"/>
+        </w:tabs>
+        <w:ind w:left="2880" w:hanging="360"/>
+      </w:pPr>
+      <w:rPr/>
+    </w:lvl>
+    <w:lvl w:ilvl="7">
+      <w:start w:val="1"/>
+      <w:numFmt w:val="decimal"/>
+      <w:lvlText w:val="%8."/>
+      <w:lvlJc w:val="left"/>
+      <w:pPr>
+        <w:tabs>
+          <w:tab w:val="num" w:pos="3240"/>
+        </w:tabs>
+        <w:ind w:left="3240" w:hanging="360"/>
+      </w:pPr>
+      <w:rPr/>
+    </w:lvl>
+    <w:lvl w:ilvl="8">
+      <w:start w:val="1"/>
+      <w:numFmt w:val="decimal"/>
+      <w:lvlText w:val="%9."/>
+      <w:lvlJc w:val="left"/>
+      <w:pPr>
+        <w:tabs>
+          <w:tab w:val="num" w:pos="3600"/>
+        </w:tabs>
+        <w:ind w:left="3600" w:hanging="360"/>
+      </w:pPr>
+      <w:rPr/>
+    </w:lvl>
+  </w:abstractNum>
+  <w:abstractNum w:abstractNumId="6">
+    <w:lvl w:ilvl="0">
+      <w:start w:val="1"/>
+      <w:numFmt w:val="bullet"/>
+      <w:lvlText w:val=""/>
+      <w:lvlJc w:val="left"/>
+      <w:pPr>
+        <w:tabs>
+          <w:tab w:val="num" w:pos="707"/>
+        </w:tabs>
+        <w:ind w:left="707" w:hanging="283"/>
+      </w:pPr>
+      <w:rPr>
+        <w:rFonts w:ascii="Symbol" w:hAnsi="Symbol" w:cs="Symbol" w:hint="default"/>
+      </w:rPr>
+    </w:lvl>
+    <w:lvl w:ilvl="1">
+      <w:start w:val="1"/>
+      <w:numFmt w:val="bullet"/>
+      <w:lvlText w:val=""/>
+      <w:lvlJc w:val="left"/>
+      <w:pPr>
+        <w:tabs>
+          <w:tab w:val="num" w:pos="1414"/>
+        </w:tabs>
+        <w:ind w:left="1414" w:hanging="283"/>
+      </w:pPr>
+      <w:rPr>
+        <w:rFonts w:ascii="Symbol" w:hAnsi="Symbol" w:cs="Symbol" w:hint="default"/>
+      </w:rPr>
+    </w:lvl>
+    <w:lvl w:ilvl="2">
+      <w:start w:val="1"/>
+      <w:numFmt w:val="bullet"/>
+      <w:lvlText w:val=""/>
+      <w:lvlJc w:val="left"/>
+      <w:pPr>
+        <w:tabs>
+          <w:tab w:val="num" w:pos="2121"/>
+        </w:tabs>
+        <w:ind w:left="2121" w:hanging="283"/>
+      </w:pPr>
+      <w:rPr>
+        <w:rFonts w:ascii="Symbol" w:hAnsi="Symbol" w:cs="Symbol" w:hint="default"/>
+      </w:rPr>
+    </w:lvl>
+    <w:lvl w:ilvl="3">
+      <w:start w:val="1"/>
+      <w:numFmt w:val="bullet"/>
+      <w:lvlText w:val=""/>
+      <w:lvlJc w:val="left"/>
+      <w:pPr>
+        <w:tabs>
+          <w:tab w:val="num" w:pos="2828"/>
+        </w:tabs>
+        <w:ind w:left="2828" w:hanging="283"/>
+      </w:pPr>
+      <w:rPr>
+        <w:rFonts w:ascii="Symbol" w:hAnsi="Symbol" w:cs="Symbol" w:hint="default"/>
+      </w:rPr>
+    </w:lvl>
+    <w:lvl w:ilvl="4">
+      <w:start w:val="1"/>
+      <w:numFmt w:val="bullet"/>
+      <w:lvlText w:val=""/>
+      <w:lvlJc w:val="left"/>
+      <w:pPr>
+        <w:tabs>
+          <w:tab w:val="num" w:pos="3535"/>
+        </w:tabs>
+        <w:ind w:left="3535" w:hanging="283"/>
+      </w:pPr>
+      <w:rPr>
+        <w:rFonts w:ascii="Symbol" w:hAnsi="Symbol" w:cs="Symbol" w:hint="default"/>
+      </w:rPr>
+    </w:lvl>
+    <w:lvl w:ilvl="5">
+      <w:start w:val="1"/>
+      <w:numFmt w:val="bullet"/>
+      <w:lvlText w:val=""/>
+      <w:lvlJc w:val="left"/>
+      <w:pPr>
+        <w:tabs>
+          <w:tab w:val="num" w:pos="4242"/>
+        </w:tabs>
+        <w:ind w:left="4242" w:hanging="283"/>
+      </w:pPr>
+      <w:rPr>
+        <w:rFonts w:ascii="Symbol" w:hAnsi="Symbol" w:cs="Symbol" w:hint="default"/>
+      </w:rPr>
+    </w:lvl>
+    <w:lvl w:ilvl="6">
+      <w:start w:val="1"/>
+      <w:numFmt w:val="bullet"/>
+      <w:lvlText w:val=""/>
+      <w:lvlJc w:val="left"/>
+      <w:pPr>
+        <w:tabs>
+          <w:tab w:val="num" w:pos="4949"/>
+        </w:tabs>
+        <w:ind w:left="4949" w:hanging="283"/>
+      </w:pPr>
+      <w:rPr>
+        <w:rFonts w:ascii="Symbol" w:hAnsi="Symbol" w:cs="Symbol" w:hint="default"/>
+      </w:rPr>
+    </w:lvl>
+    <w:lvl w:ilvl="7">
+      <w:start w:val="1"/>
+      <w:numFmt w:val="bullet"/>
+      <w:lvlText w:val=""/>
+      <w:lvlJc w:val="left"/>
+      <w:pPr>
+        <w:tabs>
+          <w:tab w:val="num" w:pos="5656"/>
+        </w:tabs>
+        <w:ind w:left="5656" w:hanging="283"/>
+      </w:pPr>
+      <w:rPr>
+        <w:rFonts w:ascii="Symbol" w:hAnsi="Symbol" w:cs="Symbol" w:hint="default"/>
+      </w:rPr>
+    </w:lvl>
+    <w:lvl w:ilvl="8">
+      <w:start w:val="1"/>
+      <w:numFmt w:val="bullet"/>
+      <w:lvlText w:val=""/>
+      <w:lvlJc w:val="left"/>
+      <w:pPr>
+        <w:tabs>
+          <w:tab w:val="num" w:pos="6363"/>
+        </w:tabs>
+        <w:ind w:left="6363" w:hanging="283"/>
+      </w:pPr>
+      <w:rPr>
+        <w:rFonts w:ascii="Symbol" w:hAnsi="Symbol" w:cs="Symbol" w:hint="default"/>
+      </w:rPr>
+    </w:lvl>
+  </w:abstractNum>
+  <w:abstractNum w:abstractNumId="7">
+    <w:lvl w:ilvl="0">
+      <w:start w:val="1"/>
       <w:numFmt w:val="none"/>
       <w:suff w:val="nothing"/>
       <w:lvlText w:val=""/>
@@ -1423,6 +4851,18 @@
   </w:num>
   <w:num w:numId="3">
     <w:abstractNumId w:val="3"/>
+  </w:num>
+  <w:num w:numId="4">
+    <w:abstractNumId w:val="4"/>
+  </w:num>
+  <w:num w:numId="5">
+    <w:abstractNumId w:val="5"/>
+  </w:num>
+  <w:num w:numId="6">
+    <w:abstractNumId w:val="6"/>
+  </w:num>
+  <w:num w:numId="7">
+    <w:abstractNumId w:val="7"/>
   </w:num>
 </w:numbering>
 </file>
@@ -1447,7 +4887,7 @@
     <w:pPr>
       <w:widowControl w:val="false"/>
       <w:suppressAutoHyphens w:val="true"/>
-      <w:overflowPunct w:val="false"/>
+      <w:overflowPunct w:val="true"/>
       <w:bidi w:val="0"/>
       <w:jc w:val="left"/>
     </w:pPr>
@@ -1476,6 +4916,54 @@
     <w:rPr>
       <w:rFonts w:cs="OpenSymbol"/>
     </w:rPr>
+  </w:style>
+  <w:style w:type="character" w:styleId="ListLabel3">
+    <w:name w:val="ListLabel 3"/>
+    <w:rPr>
+      <w:rFonts w:cs="Symbol"/>
+    </w:rPr>
+  </w:style>
+  <w:style w:type="character" w:styleId="ListLabel4">
+    <w:name w:val="ListLabel 4"/>
+    <w:rPr>
+      <w:rFonts w:cs="OpenSymbol"/>
+    </w:rPr>
+  </w:style>
+  <w:style w:type="character" w:styleId="ListLabel5">
+    <w:name w:val="ListLabel 5"/>
+    <w:rPr>
+      <w:rFonts w:cs="Symbol"/>
+    </w:rPr>
+  </w:style>
+  <w:style w:type="character" w:styleId="ListLabel6">
+    <w:name w:val="ListLabel 6"/>
+    <w:rPr>
+      <w:rFonts w:cs="OpenSymbol"/>
+    </w:rPr>
+  </w:style>
+  <w:style w:type="character" w:styleId="InternetLink">
+    <w:name w:val="Internet Link"/>
+    <w:rPr>
+      <w:color w:val="000080"/>
+      <w:u w:val="single"/>
+      <w:lang w:val="zxx" w:eastAsia="zxx" w:bidi="zxx"/>
+    </w:rPr>
+  </w:style>
+  <w:style w:type="character" w:styleId="ListLabel7">
+    <w:name w:val="ListLabel 7"/>
+    <w:rPr>
+      <w:rFonts w:cs="Symbol"/>
+    </w:rPr>
+  </w:style>
+  <w:style w:type="character" w:styleId="ListLabel8">
+    <w:name w:val="ListLabel 8"/>
+    <w:rPr>
+      <w:rFonts w:cs="OpenSymbol"/>
+    </w:rPr>
+  </w:style>
+  <w:style w:type="character" w:styleId="NumberingSymbols">
+    <w:name w:val="Numbering Symbols"/>
+    <w:rPr/>
   </w:style>
   <w:style w:type="paragraph" w:styleId="Heading">
     <w:name w:val="Heading"/>

</xml_diff>